<commit_message>
Ajout diagramme et explications
</commit_message>
<xml_diff>
--- a/Explications.docx
+++ b/Explications.docx
@@ -22,6 +22,7 @@
           <w:u w:val="single"/>
         </w:rPr>
         <w:t>Algorithme 1</w:t>
+        <w:br/>
       </w:r>
       <w:r>
         <w:rPr>
@@ -29,6 +30,14 @@
           <w:bCs/>
         </w:rPr>
         <w:br/>
+      </w:r>
+      <w:r>
+        <w:rPr>
+          <w:b/>
+          <w:bCs/>
+          <w:sz w:val="24"/>
+          <w:szCs w:val="24"/>
+        </w:rPr>
         <w:t>FreqAnalysis-sequentiel.cpp déroulement du programme :</w:t>
       </w:r>
     </w:p>
@@ -71,7 +80,7 @@
           <wp:inline distT="0" distB="0" distL="0" distR="0">
             <wp:extent cx="1673860" cy="2248535"/>
             <wp:effectExtent l="0" t="0" r="0" b="0"/>
-            <wp:docPr id="3" name="Image 4" descr=""/>
+            <wp:docPr id="1" name="Image 4" descr=""/>
             <wp:cNvGraphicFramePr>
               <a:graphicFrameLocks xmlns:a="http://schemas.openxmlformats.org/drawingml/2006/main" noChangeAspect="1"/>
             </wp:cNvGraphicFramePr>
@@ -79,13 +88,13 @@
               <a:graphicData uri="http://schemas.openxmlformats.org/drawingml/2006/picture">
                 <pic:pic xmlns:pic="http://schemas.openxmlformats.org/drawingml/2006/picture">
                   <pic:nvPicPr>
-                    <pic:cNvPr id="3" name="Image 4" descr=""/>
+                    <pic:cNvPr id="1" name="Image 4" descr=""/>
                     <pic:cNvPicPr>
                       <a:picLocks noChangeAspect="1" noChangeArrowheads="1"/>
                     </pic:cNvPicPr>
                   </pic:nvPicPr>
                   <pic:blipFill>
-                    <a:blip r:embed="rId4"/>
+                    <a:blip r:embed="rId2"/>
                     <a:stretch>
                       <a:fillRect/>
                     </a:stretch>
@@ -116,7 +125,7 @@
             <wp:extent cx="1678940" cy="2199640"/>
             <wp:effectExtent l="0" t="0" r="0" b="0"/>
             <wp:wrapNone/>
-            <wp:docPr id="1" name="Image 5" descr=""/>
+            <wp:docPr id="2" name="Image 5" descr=""/>
             <wp:cNvGraphicFramePr>
               <a:graphicFrameLocks xmlns:a="http://schemas.openxmlformats.org/drawingml/2006/main" noChangeAspect="1"/>
             </wp:cNvGraphicFramePr>
@@ -124,13 +133,13 @@
               <a:graphicData uri="http://schemas.openxmlformats.org/drawingml/2006/picture">
                 <pic:pic xmlns:pic="http://schemas.openxmlformats.org/drawingml/2006/picture">
                   <pic:nvPicPr>
-                    <pic:cNvPr id="1" name="Image 5" descr=""/>
+                    <pic:cNvPr id="2" name="Image 5" descr=""/>
                     <pic:cNvPicPr>
                       <a:picLocks noChangeAspect="1" noChangeArrowheads="1"/>
                     </pic:cNvPicPr>
                   </pic:nvPicPr>
                   <pic:blipFill>
-                    <a:blip r:embed="rId2"/>
+                    <a:blip r:embed="rId3"/>
                     <a:stretch>
                       <a:fillRect/>
                     </a:stretch>
@@ -161,7 +170,7 @@
             <wp:extent cx="1660525" cy="2174240"/>
             <wp:effectExtent l="0" t="0" r="0" b="0"/>
             <wp:wrapNone/>
-            <wp:docPr id="2" name="Image 7" descr=""/>
+            <wp:docPr id="3" name="Image 7" descr=""/>
             <wp:cNvGraphicFramePr>
               <a:graphicFrameLocks xmlns:a="http://schemas.openxmlformats.org/drawingml/2006/main" noChangeAspect="1"/>
             </wp:cNvGraphicFramePr>
@@ -169,13 +178,13 @@
               <a:graphicData uri="http://schemas.openxmlformats.org/drawingml/2006/picture">
                 <pic:pic xmlns:pic="http://schemas.openxmlformats.org/drawingml/2006/picture">
                   <pic:nvPicPr>
-                    <pic:cNvPr id="2" name="Image 7" descr=""/>
+                    <pic:cNvPr id="3" name="Image 7" descr=""/>
                     <pic:cNvPicPr>
                       <a:picLocks noChangeAspect="1" noChangeArrowheads="1"/>
                     </pic:cNvPicPr>
                   </pic:nvPicPr>
                   <pic:blipFill>
-                    <a:blip r:embed="rId3"/>
+                    <a:blip r:embed="rId4"/>
                     <a:stretch>
                       <a:fillRect/>
                     </a:stretch>
@@ -205,38 +214,13 @@
         <w:rPr>
           <w:u w:val="single"/>
         </w:rPr>
-        <w:t xml:space="preserve">Analyse </w:t>
-      </w:r>
-      <w:r>
-        <w:rPr>
-          <w:u w:val="single"/>
-        </w:rPr>
-        <w:t>:</w:t>
+        <w:t>Analyse :</w:t>
         <w:br/>
       </w:r>
       <w:r>
         <w:rPr/>
         <w:tab/>
-      </w:r>
-      <w:r>
-        <w:rPr/>
-        <w:t xml:space="preserve">Pour chaque objet Analyse on ouvre le fichier concerné. Puis on lit caractère par caractère tant qu’il y en a. A chaques graphène trouver on incrementre son </w:t>
-      </w:r>
-      <w:r>
-        <w:rPr/>
-        <w:t xml:space="preserve">nombre d’apparition </w:t>
-      </w:r>
-      <w:r>
-        <w:rPr/>
-        <w:t>à l’aide de la</w:t>
-      </w:r>
-      <w:r>
-        <w:rPr/>
-        <w:t xml:space="preserve"> fonction incGraphene(). Cette fonction de la classe Analyse va incrémenter la partie itération de la map correspondant au graphène lu. </w:t>
-      </w:r>
-      <w:r>
-        <w:rPr/>
-        <w:t>Et on incrémente le nombre de graphènes total trouvés. Donc on a d’abord l’anlyse des lettres, puis des digrammes et enfin des trigrammes. Ceux qui veut dire trois lectures du fichier</w:t>
+        <w:t>Pour chaque objet Analyse on ouvre le fichier concerné. Puis on lit caractère par caractère tant qu’il y en a. A chaques graphène trouver on incrementre son nombre d’apparition à l’aide de la fonction incGraphene(). Cette fonction de la classe Analyse va incrémenter la partie itération de la map correspondant au graphène lu. Et on incrémente le nombre de graphènes total trouvés. Donc on a d’abord l’anlyse des lettres, puis des digrammes et enfin des trigrammes. Ceux qui veut dire trois lectures du fichier</w:t>
       </w:r>
     </w:p>
     <w:p>
@@ -306,327 +290,35 @@
         <w:rPr>
           <w:u w:val="single"/>
         </w:rPr>
-        <w:t>C</w:t>
-      </w:r>
-      <w:r>
-        <w:rPr>
-          <w:u w:val="single"/>
-        </w:rPr>
-        <w:t>alcul et écriture des fréquences</w:t>
+        <w:t>Calcul et écriture des fréquences</w:t>
       </w:r>
       <w:r>
         <w:rPr/>
         <w:t> :</w:t>
         <w:br/>
         <w:tab/>
-        <w:t xml:space="preserve">Via la méthode calcFreq() de la classe Analyse on calcule la fréquence de chaque </w:t>
-      </w:r>
-      <w:r>
-        <w:rPr/>
-        <w:t>lettres</w:t>
-      </w:r>
-      <w:r>
-        <w:rPr/>
-        <w:t xml:space="preserve"> en divisant le nombre d’apparition </w:t>
-      </w:r>
-      <w:r>
-        <w:rPr/>
-        <w:t xml:space="preserve">(contenu dans la map) </w:t>
-      </w:r>
-      <w:r>
-        <w:rPr/>
-        <w:t xml:space="preserve">par le nombre de </w:t>
-      </w:r>
-      <w:r>
-        <w:rPr/>
-        <w:t>lettre</w:t>
-      </w:r>
-      <w:r>
-        <w:rPr/>
-        <w:t xml:space="preserve"> total </w:t>
-      </w:r>
-      <w:r>
-        <w:rPr/>
-        <w:t>(donnée membre de la classe)</w:t>
-      </w:r>
-      <w:r>
-        <w:rPr/>
-        <w:t xml:space="preserve">. </w:t>
-      </w:r>
-      <w:r>
-        <w:rPr/>
-        <w:t>Et on ecrase l’itération de la lettre par sa fréquence dans la map. Et on fait de même pour les digrammes et trigrammes.</w:t>
-      </w:r>
-    </w:p>
-    <w:p>
-      <w:pPr>
-        <w:pStyle w:val="Normal"/>
-        <w:rPr/>
-      </w:pPr>
-      <w:r>
-        <w:rPr/>
-        <w:t>On écrit dans un fichier de sortie le résultat du calcul par la fonction printAnalyse().</w:t>
-      </w:r>
-    </w:p>
-    <w:p>
-      <w:pPr>
-        <w:pStyle w:val="Normal"/>
-        <w:rPr/>
-      </w:pPr>
-      <w:r>
-        <w:rPr/>
-      </w:r>
-    </w:p>
-    <w:p>
-      <w:pPr>
-        <w:pStyle w:val="Normal"/>
-        <w:rPr>
-          <w:b/>
-          <w:b/>
-          <w:bCs/>
-        </w:rPr>
-      </w:pPr>
-      <w:r>
-        <w:rPr>
-          <w:b/>
-          <w:bCs/>
-        </w:rPr>
-        <w:t>FreqAnalysis-pthread.cpp déroulement du programme :</w:t>
-      </w:r>
-    </w:p>
-    <w:p>
-      <w:pPr>
-        <w:pStyle w:val="Normal"/>
-        <w:rPr/>
-      </w:pPr>
-      <w:r>
-        <w:rPr>
-          <w:u w:val="single"/>
-        </w:rPr>
-        <w:t>Initialisation</w:t>
-      </w:r>
-      <w:r>
-        <w:rPr/>
-        <w:t> :</w:t>
-        <w:br/>
-        <w:t xml:space="preserve">Même chose que </w:t>
-      </w:r>
-      <w:r>
-        <w:rPr>
-          <w:b/>
-          <w:bCs/>
-        </w:rPr>
-        <w:t>FreqAnalysis-sequentiel.cpp</w:t>
-      </w:r>
-    </w:p>
-    <w:p>
-      <w:pPr>
-        <w:pStyle w:val="Normal"/>
-        <w:rPr/>
-      </w:pPr>
-      <w:r>
-        <w:rPr>
-          <w:u w:val="single"/>
-        </w:rPr>
-        <w:t>Analyse</w:t>
-      </w:r>
-      <w:r>
-        <w:rPr/>
-        <w:t> :</w:t>
-        <w:br/>
-        <w:t>On utilise trois threads, un pour la fréquence des lettres, un pour la fréquence des digrammes, un pour la fréquence des trigrammes.</w:t>
-        <w:br/>
-        <w:t>Les trois threads sont lancés en parallèle</w:t>
-      </w:r>
-    </w:p>
-    <w:p>
-      <w:pPr>
-        <w:pStyle w:val="Normal"/>
-        <w:rPr/>
-      </w:pPr>
-      <w:r>
-        <w:rPr>
-          <w:u w:val="single"/>
-        </w:rPr>
-        <w:t>C</w:t>
-      </w:r>
-      <w:r>
-        <w:rPr>
-          <w:u w:val="single"/>
-        </w:rPr>
-        <w:t>alcul et écriture des fréquences</w:t>
-      </w:r>
-      <w:r>
-        <w:rPr/>
-        <w:t> :</w:t>
-        <w:br/>
-        <w:tab/>
-      </w:r>
-      <w:r>
-        <w:rPr/>
-        <w:t>L</w:t>
-      </w:r>
-      <w:r>
-        <w:rPr/>
-        <w:t>a méthode calcFreq() de la classe Analyse on calcule la fréquence d</w:t>
-      </w:r>
-      <w:r>
-        <w:rPr/>
-        <w:t xml:space="preserve">e </w:t>
-      </w:r>
-      <w:r>
-        <w:rPr/>
-        <w:t xml:space="preserve">chaque </w:t>
-      </w:r>
-      <w:r>
-        <w:rPr/>
-        <w:t>graphène</w:t>
-      </w:r>
-      <w:r>
-        <w:rPr/>
-        <w:t xml:space="preserve"> en divisant le nombre d’apparition </w:t>
-      </w:r>
-      <w:r>
-        <w:rPr/>
-        <w:t xml:space="preserve">(contenu dans la map) </w:t>
-      </w:r>
-      <w:r>
-        <w:rPr/>
-        <w:t xml:space="preserve">par le nombre de </w:t>
-      </w:r>
-      <w:r>
-        <w:rPr/>
-        <w:t>graphènes</w:t>
-      </w:r>
-      <w:r>
-        <w:rPr/>
-        <w:t xml:space="preserve"> total </w:t>
-      </w:r>
-      <w:r>
-        <w:rPr/>
-        <w:t>(donnée membre de la classe)</w:t>
-      </w:r>
-      <w:r>
-        <w:rPr/>
-        <w:t xml:space="preserve">. </w:t>
-      </w:r>
-      <w:r>
-        <w:rPr/>
-        <w:t>Et on ecrase l’itération du graphène par sa fréquence dans la map.</w:t>
-      </w:r>
-      <w:r>
-        <w:rPr/>
-        <w:br/>
-        <w:tab/>
-      </w:r>
-      <w:r>
-        <w:rPr/>
-        <w:t>Lorsque le premier thread (analyse des lettres) se termine on lance la fonction calcFreq() qui lance le calcul de fréquence de chaque lettres. Lorsque le calcul est fini on écrit les résultat dans le fichier de sortit pour pas perdre de temps. De même lorsque l’analyse des digrammes et de trigrammes finissent.</w:t>
-        <w:br/>
-        <w:tab/>
-        <w:t>Pour écrire on utilise la fonction printAnalyse().</w:t>
-      </w:r>
-    </w:p>
-    <w:p>
-      <w:pPr>
-        <w:sectPr>
-          <w:type w:val="nextPage"/>
-          <w:pgSz w:w="11906" w:h="16838"/>
-          <w:pgMar w:left="1417" w:right="1417" w:header="0" w:top="1417" w:footer="0" w:bottom="1417" w:gutter="0"/>
-          <w:pgNumType w:fmt="decimal"/>
-          <w:formProt w:val="false"/>
-          <w:textDirection w:val="lrTb"/>
-          <w:docGrid w:type="default" w:linePitch="360" w:charSpace="4096"/>
-        </w:sectPr>
-        <w:pStyle w:val="Normal"/>
-        <w:rPr>
-          <w:b/>
-          <w:b/>
-          <w:bCs/>
-        </w:rPr>
-      </w:pPr>
-      <w:r>
-        <w:rPr/>
-      </w:r>
-    </w:p>
-    <w:p>
-      <w:pPr>
-        <w:pStyle w:val="Normal"/>
-        <w:rPr/>
-      </w:pPr>
-      <w:r>
-        <w:rPr>
-          <w:b/>
-          <w:bCs/>
-          <w:sz w:val="28"/>
-          <w:szCs w:val="28"/>
-          <w:u w:val="single"/>
-        </w:rPr>
-        <w:t xml:space="preserve">Algorithme </w:t>
-      </w:r>
-      <w:r>
-        <w:rPr>
-          <w:b/>
-          <w:bCs/>
-          <w:sz w:val="28"/>
-          <w:szCs w:val="28"/>
-          <w:u w:val="single"/>
-        </w:rPr>
-        <w:t>2</w:t>
-      </w:r>
-      <w:r>
-        <w:rPr>
-          <w:b/>
-          <w:bCs/>
-        </w:rPr>
-        <w:br/>
-        <w:t>FreqAnalysis-sequentiel.cpp déroulement du programme :</w:t>
-      </w:r>
-    </w:p>
-    <w:p>
-      <w:pPr>
-        <w:pStyle w:val="Normal"/>
-        <w:rPr/>
-      </w:pPr>
-      <w:r>
-        <w:rPr>
-          <w:u w:val="single"/>
-        </w:rPr>
-        <w:t>Initialisation</w:t>
-      </w:r>
-      <w:r>
-        <w:rPr/>
-        <w:t> :</w:t>
-        <w:br/>
-        <w:tab/>
-        <w:t xml:space="preserve">Pour analyser la fréquence d’apparition des lettres un utilise une map contenant un string pour la lettre et un float pour la fréquence d’apparition de celle-ci. On initialise d’abord la map avec toutes les lettres de l’alphabet et leurs fréquences à 0. On fait de même pour les digrammes et les trigrammes : on initialise avec toutes les possibilités à 0. </w:t>
-      </w:r>
-      <w:r>
-        <w:rPr/>
-        <w:t>Pour le fichier on l’ouvre et on récupère le buffer.</w:t>
-      </w:r>
-    </w:p>
-    <w:p>
-      <w:pPr>
-        <w:pStyle w:val="Normal"/>
-        <w:rPr/>
-      </w:pPr>
-      <w:r>
-        <w:rPr/>
-      </w:r>
-    </w:p>
-    <w:p>
-      <w:pPr>
-        <w:pStyle w:val="Normal"/>
-        <w:rPr/>
-      </w:pPr>
-      <w:r>
-        <w:rPr/>
+        <w:t>Via la méthode calcFreq() de la classe Analyse on calcule la fréquence de chaque lettres en divisant le nombre d’apparition (contenu dans la map) par le nombre de lettre total (donnée membre de la classe). Et on ecrase l’itération de la lettre par sa fréquence dans la map. Et on fait de même pour les digrammes et trigrammes.</w:t>
+      </w:r>
+    </w:p>
+    <w:p>
+      <w:pPr>
+        <w:pStyle w:val="Normal"/>
+        <w:rPr/>
+      </w:pPr>
+      <w:r>
         <w:drawing>
-          <wp:inline distT="0" distB="0" distL="0" distR="0">
-            <wp:extent cx="1673860" cy="2248535"/>
+          <wp:anchor behindDoc="0" distT="0" distB="0" distL="0" distR="0" simplePos="0" locked="0" layoutInCell="1" allowOverlap="1" relativeHeight="6">
+            <wp:simplePos x="0" y="0"/>
+            <wp:positionH relativeFrom="column">
+              <wp:posOffset>22225</wp:posOffset>
+            </wp:positionH>
+            <wp:positionV relativeFrom="paragraph">
+              <wp:posOffset>922020</wp:posOffset>
+            </wp:positionV>
+            <wp:extent cx="5760720" cy="1856105"/>
             <wp:effectExtent l="0" t="0" r="0" b="0"/>
-            <wp:docPr id="7" name="Image1" descr=""/>
+            <wp:wrapSquare wrapText="largest"/>
+            <wp:docPr id="5" name="Image9" descr=""/>
             <wp:cNvGraphicFramePr>
               <a:graphicFrameLocks xmlns:a="http://schemas.openxmlformats.org/drawingml/2006/main" noChangeAspect="1"/>
             </wp:cNvGraphicFramePr>
@@ -634,7 +326,126 @@
               <a:graphicData uri="http://schemas.openxmlformats.org/drawingml/2006/picture">
                 <pic:pic xmlns:pic="http://schemas.openxmlformats.org/drawingml/2006/picture">
                   <pic:nvPicPr>
-                    <pic:cNvPr id="7" name="Image1" descr=""/>
+                    <pic:cNvPr id="5" name="Image9" descr=""/>
+                    <pic:cNvPicPr>
+                      <a:picLocks noChangeAspect="1" noChangeArrowheads="1"/>
+                    </pic:cNvPicPr>
+                  </pic:nvPicPr>
+                  <pic:blipFill>
+                    <a:blip r:embed="rId6"/>
+                    <a:stretch>
+                      <a:fillRect/>
+                    </a:stretch>
+                  </pic:blipFill>
+                  <pic:spPr bwMode="auto">
+                    <a:xfrm>
+                      <a:off x="0" y="0"/>
+                      <a:ext cx="5760720" cy="1856105"/>
+                    </a:xfrm>
+                    <a:prstGeom prst="rect">
+                      <a:avLst/>
+                    </a:prstGeom>
+                  </pic:spPr>
+                </pic:pic>
+              </a:graphicData>
+            </a:graphic>
+          </wp:anchor>
+        </w:drawing>
+        <w:drawing>
+          <wp:anchor behindDoc="0" distT="0" distB="0" distL="0" distR="0" simplePos="0" locked="0" layoutInCell="1" allowOverlap="1" relativeHeight="8">
+            <wp:simplePos x="0" y="0"/>
+            <wp:positionH relativeFrom="column">
+              <wp:posOffset>429260</wp:posOffset>
+            </wp:positionH>
+            <wp:positionV relativeFrom="paragraph">
+              <wp:posOffset>3289300</wp:posOffset>
+            </wp:positionV>
+            <wp:extent cx="5115560" cy="4396740"/>
+            <wp:effectExtent l="0" t="0" r="0" b="0"/>
+            <wp:wrapSquare wrapText="largest"/>
+            <wp:docPr id="6" name="Image11" descr=""/>
+            <wp:cNvGraphicFramePr>
+              <a:graphicFrameLocks xmlns:a="http://schemas.openxmlformats.org/drawingml/2006/main" noChangeAspect="1"/>
+            </wp:cNvGraphicFramePr>
+            <a:graphic xmlns:a="http://schemas.openxmlformats.org/drawingml/2006/main">
+              <a:graphicData uri="http://schemas.openxmlformats.org/drawingml/2006/picture">
+                <pic:pic xmlns:pic="http://schemas.openxmlformats.org/drawingml/2006/picture">
+                  <pic:nvPicPr>
+                    <pic:cNvPr id="6" name="Image11" descr=""/>
+                    <pic:cNvPicPr>
+                      <a:picLocks noChangeAspect="1" noChangeArrowheads="1"/>
+                    </pic:cNvPicPr>
+                  </pic:nvPicPr>
+                  <pic:blipFill>
+                    <a:blip r:embed="rId7"/>
+                    <a:stretch>
+                      <a:fillRect/>
+                    </a:stretch>
+                  </pic:blipFill>
+                  <pic:spPr bwMode="auto">
+                    <a:xfrm>
+                      <a:off x="0" y="0"/>
+                      <a:ext cx="5115560" cy="4396740"/>
+                    </a:xfrm>
+                    <a:prstGeom prst="rect">
+                      <a:avLst/>
+                    </a:prstGeom>
+                  </pic:spPr>
+                </pic:pic>
+              </a:graphicData>
+            </a:graphic>
+          </wp:anchor>
+        </w:drawing>
+      </w:r>
+      <w:r>
+        <w:rPr/>
+        <w:t>On écrit dans un fichier de sortie le résultat du calcul par la fonction printAnalyse().</w:t>
+        <w:br/>
+        <w:br/>
+      </w:r>
+      <w:r>
+        <w:rPr>
+          <w:u w:val="single"/>
+        </w:rPr>
+        <w:t>Diagramme du fonctionnement simplifié :</w:t>
+        <w:br/>
+        <w:br/>
+        <w:br/>
+        <w:t>Fonction de recherche :</w:t>
+        <w:br/>
+        <w:br/>
+      </w:r>
+      <w:r>
+        <w:br w:type="page"/>
+      </w:r>
+    </w:p>
+    <w:p>
+      <w:pPr>
+        <w:pStyle w:val="Normal"/>
+        <w:rPr/>
+      </w:pPr>
+      <w:r>
+        <w:drawing>
+          <wp:anchor behindDoc="0" distT="0" distB="0" distL="0" distR="0" simplePos="0" locked="0" layoutInCell="1" allowOverlap="1" relativeHeight="9">
+            <wp:simplePos x="0" y="0"/>
+            <wp:positionH relativeFrom="column">
+              <wp:posOffset>0</wp:posOffset>
+            </wp:positionH>
+            <wp:positionV relativeFrom="paragraph">
+              <wp:posOffset>17145</wp:posOffset>
+            </wp:positionV>
+            <wp:extent cx="5760720" cy="2489200"/>
+            <wp:effectExtent l="0" t="0" r="0" b="0"/>
+            <wp:wrapSquare wrapText="largest"/>
+            <wp:docPr id="7" name="Image12" descr=""/>
+            <wp:cNvGraphicFramePr>
+              <a:graphicFrameLocks xmlns:a="http://schemas.openxmlformats.org/drawingml/2006/main" noChangeAspect="1"/>
+            </wp:cNvGraphicFramePr>
+            <a:graphic xmlns:a="http://schemas.openxmlformats.org/drawingml/2006/main">
+              <a:graphicData uri="http://schemas.openxmlformats.org/drawingml/2006/picture">
+                <pic:pic xmlns:pic="http://schemas.openxmlformats.org/drawingml/2006/picture">
+                  <pic:nvPicPr>
+                    <pic:cNvPr id="7" name="Image12" descr=""/>
                     <pic:cNvPicPr>
                       <a:picLocks noChangeAspect="1" noChangeArrowheads="1"/>
                     </pic:cNvPicPr>
@@ -648,52 +459,7 @@
                   <pic:spPr bwMode="auto">
                     <a:xfrm>
                       <a:off x="0" y="0"/>
-                      <a:ext cx="1673860" cy="2248535"/>
-                    </a:xfrm>
-                    <a:prstGeom prst="rect">
-                      <a:avLst/>
-                    </a:prstGeom>
-                  </pic:spPr>
-                </pic:pic>
-              </a:graphicData>
-            </a:graphic>
-          </wp:inline>
-        </w:drawing>
-        <w:drawing>
-          <wp:anchor behindDoc="0" distT="0" distB="0" distL="0" distR="0" simplePos="0" locked="0" layoutInCell="1" allowOverlap="1" relativeHeight="8">
-            <wp:simplePos x="0" y="0"/>
-            <wp:positionH relativeFrom="column">
-              <wp:posOffset>2077085</wp:posOffset>
-            </wp:positionH>
-            <wp:positionV relativeFrom="paragraph">
-              <wp:posOffset>7620</wp:posOffset>
-            </wp:positionV>
-            <wp:extent cx="1678940" cy="2199640"/>
-            <wp:effectExtent l="0" t="0" r="0" b="0"/>
-            <wp:wrapNone/>
-            <wp:docPr id="5" name="Image6" descr=""/>
-            <wp:cNvGraphicFramePr>
-              <a:graphicFrameLocks xmlns:a="http://schemas.openxmlformats.org/drawingml/2006/main" noChangeAspect="1"/>
-            </wp:cNvGraphicFramePr>
-            <a:graphic xmlns:a="http://schemas.openxmlformats.org/drawingml/2006/main">
-              <a:graphicData uri="http://schemas.openxmlformats.org/drawingml/2006/picture">
-                <pic:pic xmlns:pic="http://schemas.openxmlformats.org/drawingml/2006/picture">
-                  <pic:nvPicPr>
-                    <pic:cNvPr id="5" name="Image6" descr=""/>
-                    <pic:cNvPicPr>
-                      <a:picLocks noChangeAspect="1" noChangeArrowheads="1"/>
-                    </pic:cNvPicPr>
-                  </pic:nvPicPr>
-                  <pic:blipFill>
-                    <a:blip r:embed="rId6"/>
-                    <a:stretch>
-                      <a:fillRect/>
-                    </a:stretch>
-                  </pic:blipFill>
-                  <pic:spPr bwMode="auto">
-                    <a:xfrm>
-                      <a:off x="0" y="0"/>
-                      <a:ext cx="1678940" cy="2199640"/>
+                      <a:ext cx="5760720" cy="2489200"/>
                     </a:xfrm>
                     <a:prstGeom prst="rect">
                       <a:avLst/>
@@ -704,19 +470,140 @@
             </a:graphic>
           </wp:anchor>
         </w:drawing>
+      </w:r>
+      <w:r>
+        <w:rPr>
+          <w:b/>
+          <w:bCs/>
+        </w:rPr>
+        <w:br/>
+        <w:br/>
+        <w:br/>
+      </w:r>
+      <w:r>
+        <w:rPr>
+          <w:b/>
+          <w:bCs/>
+          <w:sz w:val="24"/>
+          <w:szCs w:val="24"/>
+        </w:rPr>
+        <w:t>FreqAnalysis-pthread.cpp déroulement du programme :</w:t>
+      </w:r>
+    </w:p>
+    <w:p>
+      <w:pPr>
+        <w:pStyle w:val="Normal"/>
+        <w:rPr/>
+      </w:pPr>
+      <w:r>
+        <w:rPr>
+          <w:u w:val="single"/>
+        </w:rPr>
+        <w:t>Initialisation</w:t>
+      </w:r>
+      <w:r>
+        <w:rPr/>
+        <w:t> :</w:t>
+        <w:br/>
+        <w:t xml:space="preserve">Même chose que </w:t>
+      </w:r>
+      <w:r>
+        <w:rPr>
+          <w:b/>
+          <w:bCs/>
+        </w:rPr>
+        <w:t>FreqAnalysis-sequentiel.cpp</w:t>
+      </w:r>
+    </w:p>
+    <w:p>
+      <w:pPr>
+        <w:pStyle w:val="Normal"/>
+        <w:rPr/>
+      </w:pPr>
+      <w:r>
+        <w:rPr>
+          <w:u w:val="single"/>
+        </w:rPr>
+        <w:t>Analyse</w:t>
+      </w:r>
+      <w:r>
+        <w:rPr/>
+        <w:t> :</w:t>
+        <w:br/>
+        <w:t>On utilise trois threads, un pour la fréquence des lettres, un pour la fréquence des digrammes, un pour la fréquence des trigrammes.</w:t>
+        <w:br/>
+        <w:t>Les trois threads sont lancés en parallèle</w:t>
+      </w:r>
+    </w:p>
+    <w:p>
+      <w:pPr>
+        <w:sectPr>
+          <w:type w:val="nextPage"/>
+          <w:pgSz w:w="11906" w:h="16838"/>
+          <w:pgMar w:left="1417" w:right="1417" w:header="0" w:top="1417" w:footer="0" w:bottom="1417" w:gutter="0"/>
+          <w:pgNumType w:fmt="decimal"/>
+          <w:formProt w:val="false"/>
+          <w:textDirection w:val="lrTb"/>
+          <w:docGrid w:type="default" w:linePitch="360" w:charSpace="4096"/>
+        </w:sectPr>
+        <w:pStyle w:val="Normal"/>
+        <w:rPr/>
+      </w:pPr>
+      <w:r>
+        <w:rPr>
+          <w:u w:val="single"/>
+        </w:rPr>
+        <w:t>Calcul et écriture des fréquences</w:t>
+      </w:r>
+      <w:r>
+        <w:rPr/>
+        <w:t> :</w:t>
+        <w:br/>
+        <w:tab/>
+        <w:t>La méthode calcFreq() de la classe Analyse on calcule la fréquence de chaque graphène en divisant le nombre d’apparition (contenu dans la map) par le nombre de graphènes total (donnée membre de la classe). Et on ecrase l’itération du graphène par sa fréquence dans la map.</w:t>
+        <w:br/>
+        <w:tab/>
+        <w:t>Lorsque le premier thread (analyse des lettres) se termine on lance la fonction calcFreq() qui lance le calcul de fréquence de chaque lettres. Lorsque le calcul est fini on écrit les résultat dans le fichier de sortit pour pas perdre de temps. De même lorsque l’analyse des digrammes et de trigrammes finissent.</w:t>
+        <w:br/>
+        <w:tab/>
+        <w:t>Pour écrire on utilise la fonction printAnalyse().</w:t>
+        <w:br/>
+        <w:br/>
+      </w:r>
+      <w:r>
+        <w:rPr>
+          <w:u w:val="single"/>
+        </w:rPr>
+        <w:t>Diagramme du fonctionnement simplifié :</w:t>
+      </w:r>
+    </w:p>
+    <w:p>
+      <w:pPr>
+        <w:pStyle w:val="Normal"/>
+        <w:rPr>
+          <w:b/>
+          <w:b/>
+          <w:bCs/>
+          <w:sz w:val="28"/>
+          <w:szCs w:val="28"/>
+          <w:u w:val="single"/>
+        </w:rPr>
+      </w:pPr>
+      <w:r>
+        <w:rPr/>
         <w:drawing>
-          <wp:anchor behindDoc="0" distT="0" distB="0" distL="0" distR="0" simplePos="0" locked="0" layoutInCell="1" allowOverlap="1" relativeHeight="9">
+          <wp:anchor behindDoc="0" distT="0" distB="0" distL="0" distR="0" simplePos="0" locked="0" layoutInCell="1" allowOverlap="1" relativeHeight="7">
             <wp:simplePos x="0" y="0"/>
             <wp:positionH relativeFrom="column">
-              <wp:posOffset>4129405</wp:posOffset>
+              <wp:posOffset>151765</wp:posOffset>
             </wp:positionH>
             <wp:positionV relativeFrom="paragraph">
-              <wp:posOffset>8255</wp:posOffset>
+              <wp:posOffset>129540</wp:posOffset>
             </wp:positionV>
-            <wp:extent cx="1660525" cy="2174240"/>
+            <wp:extent cx="5469890" cy="4678045"/>
             <wp:effectExtent l="0" t="0" r="0" b="0"/>
-            <wp:wrapNone/>
-            <wp:docPr id="6" name="Image8" descr=""/>
+            <wp:wrapSquare wrapText="largest"/>
+            <wp:docPr id="8" name="Image10" descr=""/>
             <wp:cNvGraphicFramePr>
               <a:graphicFrameLocks xmlns:a="http://schemas.openxmlformats.org/drawingml/2006/main" noChangeAspect="1"/>
             </wp:cNvGraphicFramePr>
@@ -724,85 +611,7 @@
               <a:graphicData uri="http://schemas.openxmlformats.org/drawingml/2006/picture">
                 <pic:pic xmlns:pic="http://schemas.openxmlformats.org/drawingml/2006/picture">
                   <pic:nvPicPr>
-                    <pic:cNvPr id="6" name="Image8" descr=""/>
-                    <pic:cNvPicPr>
-                      <a:picLocks noChangeAspect="1" noChangeArrowheads="1"/>
-                    </pic:cNvPicPr>
-                  </pic:nvPicPr>
-                  <pic:blipFill>
-                    <a:blip r:embed="rId7"/>
-                    <a:stretch>
-                      <a:fillRect/>
-                    </a:stretch>
-                  </pic:blipFill>
-                  <pic:spPr bwMode="auto">
-                    <a:xfrm>
-                      <a:off x="0" y="0"/>
-                      <a:ext cx="1660525" cy="2174240"/>
-                    </a:xfrm>
-                    <a:prstGeom prst="rect">
-                      <a:avLst/>
-                    </a:prstGeom>
-                  </pic:spPr>
-                </pic:pic>
-              </a:graphicData>
-            </a:graphic>
-          </wp:anchor>
-        </w:drawing>
-      </w:r>
-    </w:p>
-    <w:p>
-      <w:pPr>
-        <w:pStyle w:val="Normal"/>
-        <w:rPr/>
-      </w:pPr>
-      <w:r>
-        <w:rPr>
-          <w:u w:val="single"/>
-        </w:rPr>
-        <w:t xml:space="preserve">Analyse </w:t>
-      </w:r>
-      <w:r>
-        <w:rPr>
-          <w:u w:val="single"/>
-        </w:rPr>
-        <w:t>:</w:t>
-        <w:br/>
-      </w:r>
-      <w:r>
-        <w:rPr/>
-        <w:tab/>
-      </w:r>
-      <w:r>
-        <w:rPr/>
-        <w:t xml:space="preserve">Pour faire l’analyse on récupère le buffer et on lit caractère par caractère tant qu’il y en a. Envoie du caractère dans la fonction incGraphène de l’analyse des lettres. Ajout du caractère dans une chaine de caractères temporaire du digrammes et du trigrammes. Si la chaine de caractères digramme contient deux caractères alors on l’envoie dans la fonction incGraphène de l’analyse de digrammes. De même avec les trigrammes pour 3 caractères. </w:t>
-        <w:br/>
-        <w:t>La fonction incGraphène renvoie vrai s’il a reussi a incrémenter un graphène (ce qui veux dire que l’on veux la fréquence de ce graphène) , faux sinon.</w:t>
-        <w:br/>
-        <w:t>Si incGraphène de l’analyse des digrammes renvoie faux alors on supprime le premier caractère de la chaine de caractère de digrammes. De même pour les trigrammes.</w:t>
-      </w:r>
-    </w:p>
-    <w:p>
-      <w:pPr>
-        <w:pStyle w:val="Normal"/>
-        <w:jc w:val="center"/>
-        <w:rPr/>
-      </w:pPr>
-      <w:r>
-        <w:rPr/>
-        <w:drawing>
-          <wp:inline distT="0" distB="0" distL="0" distR="0">
-            <wp:extent cx="2802255" cy="2491105"/>
-            <wp:effectExtent l="0" t="0" r="0" b="0"/>
-            <wp:docPr id="8" name="Image3" descr=""/>
-            <wp:cNvGraphicFramePr>
-              <a:graphicFrameLocks xmlns:a="http://schemas.openxmlformats.org/drawingml/2006/main" noChangeAspect="1"/>
-            </wp:cNvGraphicFramePr>
-            <a:graphic xmlns:a="http://schemas.openxmlformats.org/drawingml/2006/main">
-              <a:graphicData uri="http://schemas.openxmlformats.org/drawingml/2006/picture">
-                <pic:pic xmlns:pic="http://schemas.openxmlformats.org/drawingml/2006/picture">
-                  <pic:nvPicPr>
-                    <pic:cNvPr id="8" name="Image3" descr=""/>
+                    <pic:cNvPr id="8" name="Image10" descr=""/>
                     <pic:cNvPicPr>
                       <a:picLocks noChangeAspect="1" noChangeArrowheads="1"/>
                     </pic:cNvPicPr>
@@ -816,7 +625,7 @@
                   <pic:spPr bwMode="auto">
                     <a:xfrm>
                       <a:off x="0" y="0"/>
-                      <a:ext cx="2802255" cy="2491105"/>
+                      <a:ext cx="5469890" cy="4678045"/>
                     </a:xfrm>
                     <a:prstGeom prst="rect">
                       <a:avLst/>
@@ -825,113 +634,45 @@
                 </pic:pic>
               </a:graphicData>
             </a:graphic>
-          </wp:inline>
+          </wp:anchor>
         </w:drawing>
       </w:r>
-      <w:bookmarkStart w:id="2" w:name="_GoBack1"/>
-      <w:bookmarkEnd w:id="2"/>
-    </w:p>
-    <w:p>
-      <w:pPr>
-        <w:pStyle w:val="Normal"/>
-        <w:rPr/>
-      </w:pPr>
-      <w:r>
-        <w:rPr/>
-      </w:r>
-    </w:p>
-    <w:p>
-      <w:pPr>
-        <w:pStyle w:val="Normal"/>
-        <w:rPr/>
-      </w:pPr>
-      <w:r>
-        <w:rPr>
-          <w:u w:val="single"/>
-        </w:rPr>
-        <w:t>C</w:t>
-      </w:r>
-      <w:r>
-        <w:rPr>
-          <w:u w:val="single"/>
-        </w:rPr>
-        <w:t>alcul et écriture des fréquences</w:t>
-      </w:r>
-      <w:r>
-        <w:rPr/>
-        <w:t> :</w:t>
+    </w:p>
+    <w:p>
+      <w:pPr>
+        <w:pStyle w:val="Normal"/>
+        <w:rPr>
+          <w:b w:val="false"/>
+          <w:b w:val="false"/>
+          <w:bCs w:val="false"/>
+          <w:sz w:val="22"/>
+          <w:szCs w:val="22"/>
+        </w:rPr>
+      </w:pPr>
+      <w:r>
+        <w:rPr>
+          <w:b w:val="false"/>
+          <w:bCs w:val="false"/>
+          <w:sz w:val="22"/>
+          <w:szCs w:val="22"/>
+          <w:u w:val="single"/>
+        </w:rPr>
+        <w:t>fonction de recherche :</w:t>
+      </w:r>
+      <w:r>
+        <w:rPr>
+          <w:b w:val="false"/>
+          <w:bCs w:val="false"/>
+          <w:sz w:val="22"/>
+          <w:szCs w:val="22"/>
+          <w:u w:val="none"/>
+        </w:rPr>
         <w:br/>
         <w:tab/>
-      </w:r>
-      <w:r>
-        <w:rPr/>
-        <w:t>L</w:t>
-      </w:r>
-      <w:r>
-        <w:rPr/>
-        <w:t>a méthode calcFreq() de la classe Analyse on calcule la fréquence d</w:t>
-      </w:r>
-      <w:r>
-        <w:rPr/>
-        <w:t xml:space="preserve">e </w:t>
-      </w:r>
-      <w:r>
-        <w:rPr/>
-        <w:t xml:space="preserve">chaque </w:t>
-      </w:r>
-      <w:r>
-        <w:rPr/>
-        <w:t>graphène</w:t>
-      </w:r>
-      <w:r>
-        <w:rPr/>
-        <w:t xml:space="preserve"> en divisant le nombre d’apparition </w:t>
-      </w:r>
-      <w:r>
-        <w:rPr/>
-        <w:t xml:space="preserve">(contenu dans la map) </w:t>
-      </w:r>
-      <w:r>
-        <w:rPr/>
-        <w:t xml:space="preserve">par le nombre de </w:t>
-      </w:r>
-      <w:r>
-        <w:rPr/>
-        <w:t>graphènes</w:t>
-      </w:r>
-      <w:r>
-        <w:rPr/>
-        <w:t xml:space="preserve"> total </w:t>
-      </w:r>
-      <w:r>
-        <w:rPr/>
-        <w:t>(donnée membre de la classe)</w:t>
-      </w:r>
-      <w:r>
-        <w:rPr/>
-        <w:t xml:space="preserve">. </w:t>
-      </w:r>
-      <w:r>
-        <w:rPr/>
-        <w:t>Et on ecrase l’itération du graphène par sa fréquence dans la map.</w:t>
-      </w:r>
-      <w:r>
-        <w:rPr/>
-        <w:br/>
-        <w:tab/>
-      </w:r>
-      <w:r>
-        <w:rPr/>
-        <w:t>Donc lorsque l’analyse est terminer on lance le calcul des fréquences de toutes les analyses et on les écrit dans le fichier de sortie.</w:t>
-      </w:r>
-    </w:p>
-    <w:p>
-      <w:pPr>
-        <w:pStyle w:val="Normal"/>
-        <w:rPr/>
-      </w:pPr>
-      <w:r>
-        <w:rPr/>
+        <w:t>Identique au programme séquentiel</w:t>
+      </w:r>
+      <w:r>
+        <w:br w:type="page"/>
       </w:r>
     </w:p>
     <w:p>
@@ -943,6 +684,232 @@
         <w:rPr>
           <w:b/>
           <w:bCs/>
+          <w:sz w:val="28"/>
+          <w:szCs w:val="28"/>
+          <w:u w:val="single"/>
+        </w:rPr>
+        <w:t>Algorithme 2</w:t>
+      </w:r>
+    </w:p>
+    <w:p>
+      <w:pPr>
+        <w:pStyle w:val="Normal"/>
+        <w:rPr/>
+      </w:pPr>
+      <w:r>
+        <w:rPr>
+          <w:b/>
+          <w:bCs/>
+          <w:sz w:val="24"/>
+          <w:szCs w:val="24"/>
+        </w:rPr>
+        <w:t>FreqAnalysis-sequentiel.cpp déroulement du programme :</w:t>
+      </w:r>
+    </w:p>
+    <w:p>
+      <w:pPr>
+        <w:pStyle w:val="Normal"/>
+        <w:rPr/>
+      </w:pPr>
+      <w:r>
+        <w:rPr>
+          <w:u w:val="single"/>
+        </w:rPr>
+        <w:t>Initialisation</w:t>
+      </w:r>
+      <w:r>
+        <w:rPr/>
+        <w:t> :</w:t>
+        <w:br/>
+        <w:tab/>
+        <w:t>Pour analyser la fréquence d’apparition des lettres un utilise une map contenant un string pour la lettre et un float pour la fréquence d’apparition de celle-ci. On initialise d’abord la map avec toutes les lettres de l’alphabet et leurs fréquences à 0. On fait de même pour les digrammes et les trigrammes : on initialise avec toutes les possibilités à 0. Pour le fichier on l’ouvre et on récupère le buffer.</w:t>
+      </w:r>
+    </w:p>
+    <w:p>
+      <w:pPr>
+        <w:pStyle w:val="Normal"/>
+        <w:rPr/>
+      </w:pPr>
+      <w:r>
+        <w:rPr>
+          <w:u w:val="single"/>
+        </w:rPr>
+        <w:t>Analyse :</w:t>
+        <w:br/>
+      </w:r>
+      <w:r>
+        <w:rPr/>
+        <w:tab/>
+        <w:t xml:space="preserve">Pour faire l’analyse on récupère le buffer et on lit caractère par caractère tant qu’il y en a. Envoie du caractère dans la fonction incGraphène de l’analyse des lettres. Ajout du caractère dans une chaine de caractères temporaire du digrammes et du trigrammes. Si la chaine de caractères digramme contient deux caractères alors on l’envoie dans la fonction incGraphène de l’analyse de digrammes. De même avec les trigrammes pour 3 caractères. </w:t>
+        <w:br/>
+        <w:t>La fonction incGraphène renvoie vrai s’il a reussi a incrémenter un graphène (ce qui veux dire que l’on veux la fréquence de ce graphène) , faux sinon.</w:t>
+        <w:br/>
+        <w:t>Si incGraphène de l’analyse des digrammes renvoie faux alors on supprime le premier caractère de la chaine de caractère de digrammes. De même pour les trigrammes.</w:t>
+      </w:r>
+    </w:p>
+    <w:p>
+      <w:pPr>
+        <w:pStyle w:val="Normal"/>
+        <w:rPr/>
+      </w:pPr>
+      <w:r>
+        <w:rPr>
+          <w:u w:val="single"/>
+        </w:rPr>
+        <w:t>Calcul et écriture des fréquences</w:t>
+      </w:r>
+      <w:r>
+        <w:rPr/>
+        <w:t> :</w:t>
+        <w:br/>
+        <w:tab/>
+        <w:t>La méthode calcFreq() de la classe Analyse on calcule la fréquence de chaque graphène en divisant le nombre d’apparition (contenu dans la map) par le nombre de graphènes total (donnée membre de la classe). Et on ecrase l’itération du graphène par sa fréquence dans la map.</w:t>
+        <w:br/>
+        <w:tab/>
+        <w:t>Donc lorsque l’analyse est terminer on lance le calcul des fréquences de toutes les analyses et on les écrit dans le fichier de sortie.</w:t>
+      </w:r>
+    </w:p>
+    <w:p>
+      <w:pPr>
+        <w:pStyle w:val="Normal"/>
+        <w:rPr/>
+      </w:pPr>
+      <w:r>
+        <w:drawing>
+          <wp:anchor behindDoc="0" distT="0" distB="0" distL="0" distR="0" simplePos="0" locked="0" layoutInCell="1" allowOverlap="1" relativeHeight="10">
+            <wp:simplePos x="0" y="0"/>
+            <wp:positionH relativeFrom="column">
+              <wp:posOffset>0</wp:posOffset>
+            </wp:positionH>
+            <wp:positionV relativeFrom="paragraph">
+              <wp:posOffset>424180</wp:posOffset>
+            </wp:positionV>
+            <wp:extent cx="5760720" cy="1621155"/>
+            <wp:effectExtent l="0" t="0" r="0" b="0"/>
+            <wp:wrapSquare wrapText="largest"/>
+            <wp:docPr id="9" name="Image1" descr=""/>
+            <wp:cNvGraphicFramePr>
+              <a:graphicFrameLocks xmlns:a="http://schemas.openxmlformats.org/drawingml/2006/main" noChangeAspect="1"/>
+            </wp:cNvGraphicFramePr>
+            <a:graphic xmlns:a="http://schemas.openxmlformats.org/drawingml/2006/main">
+              <a:graphicData uri="http://schemas.openxmlformats.org/drawingml/2006/picture">
+                <pic:pic xmlns:pic="http://schemas.openxmlformats.org/drawingml/2006/picture">
+                  <pic:nvPicPr>
+                    <pic:cNvPr id="9" name="Image1" descr=""/>
+                    <pic:cNvPicPr>
+                      <a:picLocks noChangeAspect="1" noChangeArrowheads="1"/>
+                    </pic:cNvPicPr>
+                  </pic:nvPicPr>
+                  <pic:blipFill>
+                    <a:blip r:embed="rId10"/>
+                    <a:stretch>
+                      <a:fillRect/>
+                    </a:stretch>
+                  </pic:blipFill>
+                  <pic:spPr bwMode="auto">
+                    <a:xfrm>
+                      <a:off x="0" y="0"/>
+                      <a:ext cx="5760720" cy="1621155"/>
+                    </a:xfrm>
+                    <a:prstGeom prst="rect">
+                      <a:avLst/>
+                    </a:prstGeom>
+                  </pic:spPr>
+                </pic:pic>
+              </a:graphicData>
+            </a:graphic>
+          </wp:anchor>
+        </w:drawing>
+      </w:r>
+      <w:r>
+        <w:rPr>
+          <w:u w:val="single"/>
+        </w:rPr>
+        <w:t>Diagramme du fonctionnement simplifié :</w:t>
+        <w:br/>
+        <w:br/>
+      </w:r>
+      <w:r>
+        <w:br w:type="page"/>
+      </w:r>
+    </w:p>
+    <w:p>
+      <w:pPr>
+        <w:pStyle w:val="Normal"/>
+        <w:rPr/>
+      </w:pPr>
+      <w:r>
+        <w:drawing>
+          <wp:anchor behindDoc="0" distT="0" distB="0" distL="0" distR="0" simplePos="0" locked="0" layoutInCell="1" allowOverlap="1" relativeHeight="11">
+            <wp:simplePos x="0" y="0"/>
+            <wp:positionH relativeFrom="column">
+              <wp:posOffset>25400</wp:posOffset>
+            </wp:positionH>
+            <wp:positionV relativeFrom="paragraph">
+              <wp:posOffset>480695</wp:posOffset>
+            </wp:positionV>
+            <wp:extent cx="5760720" cy="4903470"/>
+            <wp:effectExtent l="0" t="0" r="0" b="0"/>
+            <wp:wrapSquare wrapText="largest"/>
+            <wp:docPr id="10" name="Image3" descr=""/>
+            <wp:cNvGraphicFramePr>
+              <a:graphicFrameLocks xmlns:a="http://schemas.openxmlformats.org/drawingml/2006/main" noChangeAspect="1"/>
+            </wp:cNvGraphicFramePr>
+            <a:graphic xmlns:a="http://schemas.openxmlformats.org/drawingml/2006/main">
+              <a:graphicData uri="http://schemas.openxmlformats.org/drawingml/2006/picture">
+                <pic:pic xmlns:pic="http://schemas.openxmlformats.org/drawingml/2006/picture">
+                  <pic:nvPicPr>
+                    <pic:cNvPr id="10" name="Image3" descr=""/>
+                    <pic:cNvPicPr>
+                      <a:picLocks noChangeAspect="1" noChangeArrowheads="1"/>
+                    </pic:cNvPicPr>
+                  </pic:nvPicPr>
+                  <pic:blipFill>
+                    <a:blip r:embed="rId11"/>
+                    <a:stretch>
+                      <a:fillRect/>
+                    </a:stretch>
+                  </pic:blipFill>
+                  <pic:spPr bwMode="auto">
+                    <a:xfrm>
+                      <a:off x="0" y="0"/>
+                      <a:ext cx="5760720" cy="4903470"/>
+                    </a:xfrm>
+                    <a:prstGeom prst="rect">
+                      <a:avLst/>
+                    </a:prstGeom>
+                  </pic:spPr>
+                </pic:pic>
+              </a:graphicData>
+            </a:graphic>
+          </wp:anchor>
+        </w:drawing>
+      </w:r>
+      <w:r>
+        <w:rPr>
+          <w:u w:val="single"/>
+        </w:rPr>
+        <w:t>Fonction de recherche :</w:t>
+        <w:br/>
+      </w:r>
+      <w:r>
+        <w:br w:type="page"/>
+      </w:r>
+    </w:p>
+    <w:p>
+      <w:pPr>
+        <w:pStyle w:val="Normal"/>
+        <w:rPr>
+          <w:sz w:val="24"/>
+          <w:szCs w:val="24"/>
+        </w:rPr>
+      </w:pPr>
+      <w:r>
+        <w:rPr>
+          <w:b/>
+          <w:bCs/>
+          <w:sz w:val="24"/>
+          <w:szCs w:val="24"/>
         </w:rPr>
         <w:t>FreqAnalysis-pthread.cpp déroulement du programme :</w:t>
       </w:r>
@@ -963,11 +930,7 @@
         <w:t> :</w:t>
         <w:br/>
         <w:tab/>
-        <w:t xml:space="preserve">Pour analyser la fréquence d’apparition des lettres un utilise une map contenant un string pour la lettre et un float pour la fréquence d’apparition de celle-ci. On initialise d’abord la map avec toutes les lettres de l’alphabet et leurs fréquences à 0. On fait de même pour les digrammes et les trigrammes : on initialise avec toutes les possibilités à 0. </w:t>
-      </w:r>
-      <w:r>
-        <w:rPr/>
-        <w:t>Pour le fichier on l’ouvre et on récupère le buffer. Ce buffer on va ensuite le divisé par le nombre de thread N (4 dans le projet). On aura donc N buffers avec chacun une partie du fichier de base.</w:t>
+        <w:t>Pour analyser la fréquence d’apparition des lettres un utilise une map contenant un string pour la lettre et un float pour la fréquence d’apparition de celle-ci. On initialise d’abord la map avec toutes les lettres de l’alphabet et leurs fréquences à 0. On fait de même pour les digrammes et les trigrammes : on initialise avec toutes les possibilités à 0. Pour le fichier on l’ouvre et on récupère le buffer. Ce buffer on va ensuite le divisé par le nombre de thread N (4 dans le projet). On aura donc N buffers avec chacun une partie du fichier de base.</w:t>
       </w:r>
     </w:p>
     <w:p>
@@ -986,19 +949,7 @@
         <w:t> :</w:t>
         <w:br/>
         <w:tab/>
-        <w:t xml:space="preserve">On utilise </w:t>
-      </w:r>
-      <w:r>
-        <w:rPr/>
-        <w:t>N</w:t>
-      </w:r>
-      <w:r>
-        <w:rPr/>
-        <w:t xml:space="preserve"> threads, </w:t>
-      </w:r>
-      <w:r>
-        <w:rPr/>
-        <w:t>avec chacun un bout du fichier de base sous forme de buffer. Sachant que chaque thread partage les analyse il nous faut un sémaphore pour bloquer l’accès en ecriture pour l’incrémentation des graphène. Pour chaque thread le fonctionnement d’analyse reste le même que l’algo2 du programme séquentiel.</w:t>
+        <w:t>On utilise N threads, avec chacun un bout du fichier de base sous forme de buffer. Sachant que chaque thread partage les analyse il nous faut un sémaphore pour bloquer l’accès en ecriture pour l’incrémentation des graphène. Pour chaque thread le fonctionnement d’analyse reste le même que l’algo2 du programme séquentiel.</w:t>
       </w:r>
     </w:p>
     <w:p>
@@ -1013,43 +964,164 @@
           <w:bCs w:val="false"/>
           <w:u w:val="single"/>
         </w:rPr>
-        <w:t>C</w:t>
+        <w:t>Calcul et écriture des fréquences</w:t>
       </w:r>
       <w:r>
         <w:rPr>
           <w:b w:val="false"/>
           <w:bCs w:val="false"/>
-          <w:u w:val="single"/>
-        </w:rPr>
-        <w:t>alcul et écriture des fréquences</w:t>
+        </w:rPr>
+        <w:t> :</w:t>
+      </w:r>
+      <w:r>
+        <w:rPr>
+          <w:b/>
+          <w:bCs/>
+        </w:rPr>
+        <w:br/>
       </w:r>
       <w:r>
         <w:rPr>
           <w:b w:val="false"/>
           <w:bCs w:val="false"/>
         </w:rPr>
-        <w:t> :</w:t>
-      </w:r>
-      <w:r>
-        <w:rPr>
-          <w:b/>
-          <w:bCs/>
-        </w:rPr>
-        <w:br/>
+        <w:tab/>
+        <w:t>Lorsque tous les thread sont terminés on calcul les fréquences de toutes les analyses. Puis on écrit les résultats dans le fichiers de sortie.</w:t>
+      </w:r>
+    </w:p>
+    <w:p>
+      <w:pPr>
+        <w:pStyle w:val="Normal"/>
+        <w:spacing w:before="0" w:after="160"/>
+        <w:rPr/>
+      </w:pPr>
+      <w:r>
+        <w:drawing>
+          <wp:anchor behindDoc="0" distT="0" distB="0" distL="0" distR="0" simplePos="0" locked="0" layoutInCell="1" allowOverlap="1" relativeHeight="12">
+            <wp:simplePos x="0" y="0"/>
+            <wp:positionH relativeFrom="column">
+              <wp:posOffset>0</wp:posOffset>
+            </wp:positionH>
+            <wp:positionV relativeFrom="paragraph">
+              <wp:posOffset>316865</wp:posOffset>
+            </wp:positionV>
+            <wp:extent cx="5760720" cy="2040255"/>
+            <wp:effectExtent l="0" t="0" r="0" b="0"/>
+            <wp:wrapSquare wrapText="largest"/>
+            <wp:docPr id="11" name="Image6" descr=""/>
+            <wp:cNvGraphicFramePr>
+              <a:graphicFrameLocks xmlns:a="http://schemas.openxmlformats.org/drawingml/2006/main" noChangeAspect="1"/>
+            </wp:cNvGraphicFramePr>
+            <a:graphic xmlns:a="http://schemas.openxmlformats.org/drawingml/2006/main">
+              <a:graphicData uri="http://schemas.openxmlformats.org/drawingml/2006/picture">
+                <pic:pic xmlns:pic="http://schemas.openxmlformats.org/drawingml/2006/picture">
+                  <pic:nvPicPr>
+                    <pic:cNvPr id="11" name="Image6" descr=""/>
+                    <pic:cNvPicPr>
+                      <a:picLocks noChangeAspect="1" noChangeArrowheads="1"/>
+                    </pic:cNvPicPr>
+                  </pic:nvPicPr>
+                  <pic:blipFill>
+                    <a:blip r:embed="rId12"/>
+                    <a:stretch>
+                      <a:fillRect/>
+                    </a:stretch>
+                  </pic:blipFill>
+                  <pic:spPr bwMode="auto">
+                    <a:xfrm>
+                      <a:off x="0" y="0"/>
+                      <a:ext cx="5760720" cy="2040255"/>
+                    </a:xfrm>
+                    <a:prstGeom prst="rect">
+                      <a:avLst/>
+                    </a:prstGeom>
+                  </pic:spPr>
+                </pic:pic>
+              </a:graphicData>
+            </a:graphic>
+          </wp:anchor>
+        </w:drawing>
       </w:r>
       <w:r>
         <w:rPr>
           <w:b w:val="false"/>
           <w:bCs w:val="false"/>
-        </w:rPr>
-        <w:tab/>
+          <w:u w:val="single"/>
+        </w:rPr>
+        <w:t>Diagramme du fonctionnement simplifié :</w:t>
+      </w:r>
+    </w:p>
+    <w:p>
+      <w:pPr>
+        <w:pStyle w:val="Normal"/>
+        <w:spacing w:before="0" w:after="160"/>
+        <w:rPr/>
+      </w:pPr>
+      <w:r>
+        <w:drawing>
+          <wp:anchor behindDoc="0" distT="0" distB="0" distL="0" distR="0" simplePos="0" locked="0" layoutInCell="1" allowOverlap="1" relativeHeight="13">
+            <wp:simplePos x="0" y="0"/>
+            <wp:positionH relativeFrom="column">
+              <wp:posOffset>100330</wp:posOffset>
+            </wp:positionH>
+            <wp:positionV relativeFrom="paragraph">
+              <wp:posOffset>3222625</wp:posOffset>
+            </wp:positionV>
+            <wp:extent cx="5760720" cy="2394585"/>
+            <wp:effectExtent l="0" t="0" r="0" b="0"/>
+            <wp:wrapSquare wrapText="largest"/>
+            <wp:docPr id="12" name="Image8" descr=""/>
+            <wp:cNvGraphicFramePr>
+              <a:graphicFrameLocks xmlns:a="http://schemas.openxmlformats.org/drawingml/2006/main" noChangeAspect="1"/>
+            </wp:cNvGraphicFramePr>
+            <a:graphic xmlns:a="http://schemas.openxmlformats.org/drawingml/2006/main">
+              <a:graphicData uri="http://schemas.openxmlformats.org/drawingml/2006/picture">
+                <pic:pic xmlns:pic="http://schemas.openxmlformats.org/drawingml/2006/picture">
+                  <pic:nvPicPr>
+                    <pic:cNvPr id="12" name="Image8" descr=""/>
+                    <pic:cNvPicPr>
+                      <a:picLocks noChangeAspect="1" noChangeArrowheads="1"/>
+                    </pic:cNvPicPr>
+                  </pic:nvPicPr>
+                  <pic:blipFill>
+                    <a:blip r:embed="rId13"/>
+                    <a:stretch>
+                      <a:fillRect/>
+                    </a:stretch>
+                  </pic:blipFill>
+                  <pic:spPr bwMode="auto">
+                    <a:xfrm>
+                      <a:off x="0" y="0"/>
+                      <a:ext cx="5760720" cy="2394585"/>
+                    </a:xfrm>
+                    <a:prstGeom prst="rect">
+                      <a:avLst/>
+                    </a:prstGeom>
+                  </pic:spPr>
+                </pic:pic>
+              </a:graphicData>
+            </a:graphic>
+          </wp:anchor>
+        </w:drawing>
       </w:r>
       <w:r>
         <w:rPr>
           <w:b w:val="false"/>
           <w:bCs w:val="false"/>
-        </w:rPr>
-        <w:t>Lorsque tous les thread sont terminés on calcul les fréquences de toutes les analyses. Puis on écrit les résultats dans le fichiers de sortie.</w:t>
+          <w:u w:val="single"/>
+        </w:rPr>
+        <w:t>Fonction de recherche :</w:t>
+        <w:br/>
+      </w:r>
+      <w:r>
+        <w:rPr>
+          <w:b w:val="false"/>
+          <w:bCs w:val="false"/>
+          <w:u w:val="none"/>
+        </w:rPr>
+        <w:tab/>
+        <w:t>C’est la même chose que le séquentiel à l’exception que chaque incrémentation d’un graphène, un verrou est posé sur l’objet « Analyse » concerné.</w:t>
+        <w:br/>
       </w:r>
     </w:p>
     <w:sectPr>
@@ -1071,7 +1143,6 @@
     <w:rPrDefault>
       <w:rPr>
         <w:rFonts w:ascii="Calibri" w:hAnsi="Calibri" w:eastAsia="Calibri" w:cs="" w:asciiTheme="minorHAnsi" w:cstheme="minorBidi" w:eastAsiaTheme="minorHAnsi" w:hAnsiTheme="minorHAnsi"/>
-        <w:sz w:val="22"/>
         <w:szCs w:val="22"/>
         <w:lang w:val="fr-FR" w:eastAsia="en-US" w:bidi="ar-SA"/>
       </w:rPr>

</xml_diff>

<commit_message>
Fichier diagrammes + meilleur présentation
</commit_message>
<xml_diff>
--- a/Explications.docx
+++ b/Explications.docx
@@ -5,14 +5,255 @@
     <w:p>
       <w:pPr>
         <w:pStyle w:val="Normal"/>
+        <w:jc w:val="center"/>
+        <w:rPr>
+          <w:sz w:val="44"/>
+          <w:szCs w:val="44"/>
+        </w:rPr>
+      </w:pPr>
+      <w:r>
+        <w:rPr>
+          <w:b/>
+          <w:bCs/>
+          <w:sz w:val="44"/>
+          <w:szCs w:val="44"/>
+          <w:u w:val="single"/>
+        </w:rPr>
+        <w:t>Projet Système</w:t>
+      </w:r>
+    </w:p>
+    <w:p>
+      <w:pPr>
+        <w:pStyle w:val="Normal"/>
+        <w:jc w:val="center"/>
         <w:rPr>
           <w:b/>
           <w:b/>
           <w:bCs/>
-        </w:rPr>
-      </w:pPr>
-      <w:bookmarkStart w:id="0" w:name="_Hlk22286662"/>
-      <w:bookmarkEnd w:id="0"/>
+          <w:u w:val="single"/>
+        </w:rPr>
+      </w:pPr>
+      <w:r>
+        <w:rPr>
+          <w:sz w:val="44"/>
+          <w:szCs w:val="44"/>
+        </w:rPr>
+      </w:r>
+    </w:p>
+    <w:p>
+      <w:pPr>
+        <w:pStyle w:val="Normal"/>
+        <w:jc w:val="left"/>
+        <w:rPr/>
+      </w:pPr>
+      <w:r>
+        <w:rPr>
+          <w:b/>
+          <w:bCs/>
+          <w:sz w:val="28"/>
+          <w:szCs w:val="28"/>
+          <w:u w:val="none"/>
+        </w:rPr>
+        <w:t>Sujet </w:t>
+      </w:r>
+      <w:r>
+        <w:rPr>
+          <w:b w:val="false"/>
+          <w:bCs w:val="false"/>
+          <w:sz w:val="28"/>
+          <w:szCs w:val="28"/>
+          <w:u w:val="none"/>
+        </w:rPr>
+        <w:t xml:space="preserve">: </w:t>
+      </w:r>
+      <w:r>
+        <w:rPr>
+          <w:b w:val="false"/>
+          <w:bCs w:val="false"/>
+          <w:sz w:val="28"/>
+          <w:szCs w:val="28"/>
+        </w:rPr>
+        <w:t>Fréquences dans des dictionnaires</w:t>
+      </w:r>
+      <w:r>
+        <w:rPr>
+          <w:b w:val="false"/>
+          <w:bCs w:val="false"/>
+        </w:rPr>
+        <w:br/>
+        <w:tab/>
+      </w:r>
+      <w:r>
+        <w:rPr>
+          <w:b w:val="false"/>
+          <w:bCs w:val="false"/>
+          <w:sz w:val="22"/>
+          <w:szCs w:val="22"/>
+          <w:u w:val="none"/>
+        </w:rPr>
+        <w:t>À partir de plusieurs dictionnaires utilisant l'alphabet latin, déterminer pour chacun les fréquences des lettres "a, b, c, ..., z", des digrammes "aa, ab, ac, ..., ba, bb, bc, ..., zz", et la même chose pour les trigrammes "aaa, aab, aac, ... aba, abc, .... baa, bab, ...., zzz". Les résultats sont stockés dans un fichier unique.</w:t>
+      </w:r>
+    </w:p>
+    <w:p>
+      <w:pPr>
+        <w:pStyle w:val="Normal"/>
+        <w:jc w:val="left"/>
+        <w:rPr/>
+      </w:pPr>
+      <w:r>
+        <w:rPr>
+          <w:b w:val="false"/>
+          <w:bCs w:val="false"/>
+          <w:sz w:val="24"/>
+          <w:szCs w:val="24"/>
+          <w:u w:val="single"/>
+        </w:rPr>
+        <w:t>Documentation utilisé :</w:t>
+        <w:br/>
+      </w:r>
+      <w:r>
+        <w:rPr>
+          <w:b w:val="false"/>
+          <w:bCs w:val="false"/>
+          <w:sz w:val="22"/>
+          <w:szCs w:val="22"/>
+          <w:u w:val="none"/>
+        </w:rPr>
+        <w:tab/>
+      </w:r>
+      <w:hyperlink r:id="rId2">
+        <w:r>
+          <w:rPr>
+            <w:rStyle w:val="InternetLink"/>
+            <w:b w:val="false"/>
+            <w:bCs w:val="false"/>
+            <w:sz w:val="22"/>
+            <w:szCs w:val="22"/>
+            <w:u w:val="none"/>
+          </w:rPr>
+          <w:t>http://www.cplusplus.com</w:t>
+        </w:r>
+      </w:hyperlink>
+      <w:r>
+        <w:rPr>
+          <w:b w:val="false"/>
+          <w:bCs w:val="false"/>
+          <w:sz w:val="22"/>
+          <w:szCs w:val="22"/>
+          <w:u w:val="none"/>
+        </w:rPr>
+        <w:br/>
+        <w:tab/>
+      </w:r>
+      <w:hyperlink r:id="rId4">
+        <w:r>
+          <w:rPr>
+            <w:rStyle w:val="InternetLink"/>
+            <w:b w:val="false"/>
+            <w:bCs w:val="false"/>
+            <w:sz w:val="22"/>
+            <w:szCs w:val="22"/>
+            <w:u w:val="none"/>
+          </w:rPr>
+          <w:t>https://en.cppreference.com</w:t>
+        </w:r>
+      </w:hyperlink>
+    </w:p>
+    <w:p>
+      <w:pPr>
+        <w:pStyle w:val="Normal"/>
+        <w:jc w:val="left"/>
+        <w:rPr>
+          <w:b w:val="false"/>
+          <w:b w:val="false"/>
+          <w:bCs w:val="false"/>
+          <w:sz w:val="22"/>
+          <w:szCs w:val="22"/>
+          <w:u w:val="none"/>
+        </w:rPr>
+      </w:pPr>
+      <w:r>
+        <w:rPr>
+          <w:sz w:val="24"/>
+          <w:szCs w:val="24"/>
+          <w:u w:val="single"/>
+        </w:rPr>
+      </w:r>
+    </w:p>
+    <w:p>
+      <w:pPr>
+        <w:pStyle w:val="Normal"/>
+        <w:jc w:val="left"/>
+        <w:rPr>
+          <w:b w:val="false"/>
+          <w:b w:val="false"/>
+          <w:bCs w:val="false"/>
+          <w:sz w:val="22"/>
+          <w:szCs w:val="22"/>
+          <w:u w:val="none"/>
+        </w:rPr>
+      </w:pPr>
+      <w:r>
+        <w:rPr>
+          <w:sz w:val="24"/>
+          <w:szCs w:val="24"/>
+          <w:u w:val="single"/>
+        </w:rPr>
+      </w:r>
+    </w:p>
+    <w:p>
+      <w:pPr>
+        <w:pStyle w:val="Normal"/>
+        <w:jc w:val="center"/>
+        <w:rPr>
+          <w:b/>
+          <w:b/>
+          <w:bCs/>
+          <w:sz w:val="32"/>
+          <w:szCs w:val="32"/>
+          <w:u w:val="single"/>
+        </w:rPr>
+      </w:pPr>
+      <w:r>
+        <w:rPr>
+          <w:b/>
+          <w:bCs/>
+          <w:sz w:val="32"/>
+          <w:szCs w:val="32"/>
+          <w:u w:val="single"/>
+        </w:rPr>
+        <w:t>Explication des algorithmes</w:t>
+      </w:r>
+    </w:p>
+    <w:p>
+      <w:pPr>
+        <w:pStyle w:val="Normal"/>
+        <w:jc w:val="center"/>
+        <w:rPr>
+          <w:b/>
+          <w:b/>
+          <w:bCs/>
+          <w:sz w:val="32"/>
+          <w:szCs w:val="32"/>
+          <w:u w:val="single"/>
+        </w:rPr>
+      </w:pPr>
+      <w:r>
+        <w:rPr>
+          <w:b/>
+          <w:bCs/>
+          <w:sz w:val="32"/>
+          <w:szCs w:val="32"/>
+          <w:u w:val="single"/>
+        </w:rPr>
+      </w:r>
+    </w:p>
+    <w:p>
+      <w:pPr>
+        <w:pStyle w:val="Normal"/>
+        <w:jc w:val="left"/>
+        <w:rPr/>
+      </w:pPr>
       <w:r>
         <w:rPr>
           <w:b/>
@@ -94,7 +335,7 @@
                     </pic:cNvPicPr>
                   </pic:nvPicPr>
                   <pic:blipFill>
-                    <a:blip r:embed="rId2"/>
+                    <a:blip r:embed="rId5"/>
                     <a:stretch>
                       <a:fillRect/>
                     </a:stretch>
@@ -139,7 +380,7 @@
                     </pic:cNvPicPr>
                   </pic:nvPicPr>
                   <pic:blipFill>
-                    <a:blip r:embed="rId3"/>
+                    <a:blip r:embed="rId6"/>
                     <a:stretch>
                       <a:fillRect/>
                     </a:stretch>
@@ -184,7 +425,7 @@
                     </pic:cNvPicPr>
                   </pic:nvPicPr>
                   <pic:blipFill>
-                    <a:blip r:embed="rId4"/>
+                    <a:blip r:embed="rId7"/>
                     <a:stretch>
                       <a:fillRect/>
                     </a:stretch>
@@ -249,7 +490,7 @@
                     </pic:cNvPicPr>
                   </pic:nvPicPr>
                   <pic:blipFill>
-                    <a:blip r:embed="rId5"/>
+                    <a:blip r:embed="rId8"/>
                     <a:stretch>
                       <a:fillRect/>
                     </a:stretch>
@@ -269,8 +510,8 @@
           </wp:inline>
         </w:drawing>
       </w:r>
-      <w:bookmarkStart w:id="1" w:name="_GoBack"/>
-      <w:bookmarkEnd w:id="1"/>
+      <w:bookmarkStart w:id="0" w:name="_GoBack"/>
+      <w:bookmarkEnd w:id="0"/>
     </w:p>
     <w:p>
       <w:pPr>
@@ -332,7 +573,7 @@
                     </pic:cNvPicPr>
                   </pic:nvPicPr>
                   <pic:blipFill>
-                    <a:blip r:embed="rId6"/>
+                    <a:blip r:embed="rId9"/>
                     <a:stretch>
                       <a:fillRect/>
                     </a:stretch>
@@ -351,14 +592,59 @@
             </a:graphic>
           </wp:anchor>
         </w:drawing>
+      </w:r>
+      <w:r>
+        <w:rPr/>
+        <w:t>On écrit dans un fichier de sortie le résultat du calcul par la fonction printAnalyse().</w:t>
+        <w:br/>
+        <w:br/>
+      </w:r>
+      <w:r>
+        <w:rPr>
+          <w:u w:val="single"/>
+        </w:rPr>
+        <w:t>Diagramme du fonctionnement simplifié :</w:t>
+        <w:br/>
+        <w:br/>
+        <w:br/>
+      </w:r>
+    </w:p>
+    <w:p>
+      <w:pPr>
+        <w:pStyle w:val="Normal"/>
+        <w:rPr>
+          <w:u w:val="single"/>
+        </w:rPr>
+      </w:pPr>
+      <w:r>
+        <w:rPr/>
+      </w:r>
+    </w:p>
+    <w:p>
+      <w:pPr>
+        <w:pStyle w:val="Normal"/>
+        <w:rPr>
+          <w:u w:val="single"/>
+        </w:rPr>
+      </w:pPr>
+      <w:r>
+        <w:rPr/>
+      </w:r>
+    </w:p>
+    <w:p>
+      <w:pPr>
+        <w:pStyle w:val="Normal"/>
+        <w:rPr/>
+      </w:pPr>
+      <w:r>
         <w:drawing>
           <wp:anchor behindDoc="0" distT="0" distB="0" distL="0" distR="0" simplePos="0" locked="0" layoutInCell="1" allowOverlap="1" relativeHeight="8">
             <wp:simplePos x="0" y="0"/>
             <wp:positionH relativeFrom="column">
-              <wp:posOffset>429260</wp:posOffset>
+              <wp:posOffset>492125</wp:posOffset>
             </wp:positionH>
             <wp:positionV relativeFrom="paragraph">
-              <wp:posOffset>3289300</wp:posOffset>
+              <wp:posOffset>2828925</wp:posOffset>
             </wp:positionV>
             <wp:extent cx="5115560" cy="4396740"/>
             <wp:effectExtent l="0" t="0" r="0" b="0"/>
@@ -377,7 +663,7 @@
                     </pic:cNvPicPr>
                   </pic:nvPicPr>
                   <pic:blipFill>
-                    <a:blip r:embed="rId7"/>
+                    <a:blip r:embed="rId10"/>
                     <a:stretch>
                       <a:fillRect/>
                     </a:stretch>
@@ -396,43 +682,14 @@
             </a:graphic>
           </wp:anchor>
         </w:drawing>
-      </w:r>
-      <w:r>
-        <w:rPr/>
-        <w:t>On écrit dans un fichier de sortie le résultat du calcul par la fonction printAnalyse().</w:t>
-        <w:br/>
-        <w:br/>
-      </w:r>
-      <w:r>
-        <w:rPr>
-          <w:u w:val="single"/>
-        </w:rPr>
-        <w:t>Diagramme du fonctionnement simplifié :</w:t>
-        <w:br/>
-        <w:br/>
-        <w:br/>
-        <w:t>Fonction de recherche :</w:t>
-        <w:br/>
-        <w:br/>
-      </w:r>
-      <w:r>
-        <w:br w:type="page"/>
-      </w:r>
-    </w:p>
-    <w:p>
-      <w:pPr>
-        <w:pStyle w:val="Normal"/>
-        <w:rPr/>
-      </w:pPr>
-      <w:r>
         <w:drawing>
           <wp:anchor behindDoc="0" distT="0" distB="0" distL="0" distR="0" simplePos="0" locked="0" layoutInCell="1" allowOverlap="1" relativeHeight="9">
             <wp:simplePos x="0" y="0"/>
             <wp:positionH relativeFrom="column">
-              <wp:posOffset>0</wp:posOffset>
+              <wp:posOffset>10160</wp:posOffset>
             </wp:positionH>
             <wp:positionV relativeFrom="paragraph">
-              <wp:posOffset>17145</wp:posOffset>
+              <wp:posOffset>272415</wp:posOffset>
             </wp:positionV>
             <wp:extent cx="5760720" cy="2489200"/>
             <wp:effectExtent l="0" t="0" r="0" b="0"/>
@@ -451,7 +708,7 @@
                     </pic:cNvPicPr>
                   </pic:nvPicPr>
                   <pic:blipFill>
-                    <a:blip r:embed="rId8"/>
+                    <a:blip r:embed="rId11"/>
                     <a:stretch>
                       <a:fillRect/>
                     </a:stretch>
@@ -473,63 +730,69 @@
       </w:r>
       <w:r>
         <w:rPr>
+          <w:u w:val="single"/>
+        </w:rPr>
+        <w:t>Fonction de recherche :</w:t>
+      </w:r>
+      <w:r>
+        <w:br w:type="page"/>
+      </w:r>
+    </w:p>
+    <w:p>
+      <w:pPr>
+        <w:pStyle w:val="Normal"/>
+        <w:rPr/>
+      </w:pPr>
+      <w:r>
+        <w:rPr>
           <w:b/>
           <w:bCs/>
-        </w:rPr>
-        <w:br/>
-        <w:br/>
-        <w:br/>
+          <w:sz w:val="24"/>
+          <w:szCs w:val="24"/>
+        </w:rPr>
+        <w:t>FreqAnalysis-pthread.cpp déroulement du programme :</w:t>
+      </w:r>
+    </w:p>
+    <w:p>
+      <w:pPr>
+        <w:pStyle w:val="Normal"/>
+        <w:rPr/>
+      </w:pPr>
+      <w:r>
+        <w:rPr>
+          <w:u w:val="single"/>
+        </w:rPr>
+        <w:t>Initialisation</w:t>
+      </w:r>
+      <w:r>
+        <w:rPr/>
+        <w:t> :</w:t>
+        <w:br/>
+        <w:t xml:space="preserve">Même chose que </w:t>
       </w:r>
       <w:r>
         <w:rPr>
           <w:b/>
           <w:bCs/>
-          <w:sz w:val="24"/>
-          <w:szCs w:val="24"/>
-        </w:rPr>
-        <w:t>FreqAnalysis-pthread.cpp déroulement du programme :</w:t>
-      </w:r>
-    </w:p>
-    <w:p>
-      <w:pPr>
-        <w:pStyle w:val="Normal"/>
-        <w:rPr/>
-      </w:pPr>
-      <w:r>
-        <w:rPr>
-          <w:u w:val="single"/>
-        </w:rPr>
-        <w:t>Initialisation</w:t>
+        </w:rPr>
+        <w:t>FreqAnalysis-sequentiel.cpp</w:t>
+      </w:r>
+    </w:p>
+    <w:p>
+      <w:pPr>
+        <w:pStyle w:val="Normal"/>
+        <w:rPr/>
+      </w:pPr>
+      <w:r>
+        <w:rPr>
+          <w:u w:val="single"/>
+        </w:rPr>
+        <w:t>Analyse</w:t>
       </w:r>
       <w:r>
         <w:rPr/>
         <w:t> :</w:t>
         <w:br/>
-        <w:t xml:space="preserve">Même chose que </w:t>
-      </w:r>
-      <w:r>
-        <w:rPr>
-          <w:b/>
-          <w:bCs/>
-        </w:rPr>
-        <w:t>FreqAnalysis-sequentiel.cpp</w:t>
-      </w:r>
-    </w:p>
-    <w:p>
-      <w:pPr>
-        <w:pStyle w:val="Normal"/>
-        <w:rPr/>
-      </w:pPr>
-      <w:r>
-        <w:rPr>
-          <w:u w:val="single"/>
-        </w:rPr>
-        <w:t>Analyse</w:t>
-      </w:r>
-      <w:r>
-        <w:rPr/>
-        <w:t> :</w:t>
-        <w:br/>
         <w:t>On utilise trois threads, un pour la fréquence des lettres, un pour la fréquence des digrammes, un pour la fréquence des trigrammes.</w:t>
         <w:br/>
         <w:t>Les trois threads sont lancés en parallèle</w:t>
@@ -537,70 +800,20 @@
     </w:p>
     <w:p>
       <w:pPr>
-        <w:sectPr>
-          <w:type w:val="nextPage"/>
-          <w:pgSz w:w="11906" w:h="16838"/>
-          <w:pgMar w:left="1417" w:right="1417" w:header="0" w:top="1417" w:footer="0" w:bottom="1417" w:gutter="0"/>
-          <w:pgNumType w:fmt="decimal"/>
-          <w:formProt w:val="false"/>
-          <w:textDirection w:val="lrTb"/>
-          <w:docGrid w:type="default" w:linePitch="360" w:charSpace="4096"/>
-        </w:sectPr>
-        <w:pStyle w:val="Normal"/>
-        <w:rPr/>
-      </w:pPr>
-      <w:r>
-        <w:rPr>
-          <w:u w:val="single"/>
-        </w:rPr>
-        <w:t>Calcul et écriture des fréquences</w:t>
-      </w:r>
-      <w:r>
-        <w:rPr/>
-        <w:t> :</w:t>
-        <w:br/>
-        <w:tab/>
-        <w:t>La méthode calcFreq() de la classe Analyse on calcule la fréquence de chaque graphène en divisant le nombre d’apparition (contenu dans la map) par le nombre de graphènes total (donnée membre de la classe). Et on ecrase l’itération du graphène par sa fréquence dans la map.</w:t>
-        <w:br/>
-        <w:tab/>
-        <w:t>Lorsque le premier thread (analyse des lettres) se termine on lance la fonction calcFreq() qui lance le calcul de fréquence de chaque lettres. Lorsque le calcul est fini on écrit les résultat dans le fichier de sortit pour pas perdre de temps. De même lorsque l’analyse des digrammes et de trigrammes finissent.</w:t>
-        <w:br/>
-        <w:tab/>
-        <w:t>Pour écrire on utilise la fonction printAnalyse().</w:t>
-        <w:br/>
-        <w:br/>
-      </w:r>
-      <w:r>
-        <w:rPr>
-          <w:u w:val="single"/>
-        </w:rPr>
-        <w:t>Diagramme du fonctionnement simplifié :</w:t>
-      </w:r>
-    </w:p>
-    <w:p>
-      <w:pPr>
-        <w:pStyle w:val="Normal"/>
-        <w:rPr>
-          <w:b/>
-          <w:b/>
-          <w:bCs/>
-          <w:sz w:val="28"/>
-          <w:szCs w:val="28"/>
-          <w:u w:val="single"/>
-        </w:rPr>
-      </w:pPr>
-      <w:r>
-        <w:rPr/>
+        <w:pStyle w:val="Normal"/>
+        <w:rPr/>
+      </w:pPr>
+      <w:r>
         <w:drawing>
           <wp:anchor behindDoc="0" distT="0" distB="0" distL="0" distR="0" simplePos="0" locked="0" layoutInCell="1" allowOverlap="1" relativeHeight="7">
             <wp:simplePos x="0" y="0"/>
             <wp:positionH relativeFrom="column">
-              <wp:posOffset>151765</wp:posOffset>
+              <wp:posOffset>433070</wp:posOffset>
             </wp:positionH>
             <wp:positionV relativeFrom="paragraph">
-              <wp:posOffset>129540</wp:posOffset>
+              <wp:posOffset>2132330</wp:posOffset>
             </wp:positionV>
-            <wp:extent cx="5469890" cy="4678045"/>
+            <wp:extent cx="5372100" cy="4594225"/>
             <wp:effectExtent l="0" t="0" r="0" b="0"/>
             <wp:wrapSquare wrapText="largest"/>
             <wp:docPr id="8" name="Image10" descr=""/>
@@ -617,7 +830,7 @@
                     </pic:cNvPicPr>
                   </pic:nvPicPr>
                   <pic:blipFill>
-                    <a:blip r:embed="rId9"/>
+                    <a:blip r:embed="rId12"/>
                     <a:stretch>
                       <a:fillRect/>
                     </a:stretch>
@@ -625,7 +838,7 @@
                   <pic:spPr bwMode="auto">
                     <a:xfrm>
                       <a:off x="0" y="0"/>
-                      <a:ext cx="5469890" cy="4678045"/>
+                      <a:ext cx="5372100" cy="4594225"/>
                     </a:xfrm>
                     <a:prstGeom prst="rect">
                       <a:avLst/>
@@ -637,18 +850,43 @@
           </wp:anchor>
         </w:drawing>
       </w:r>
-    </w:p>
-    <w:p>
-      <w:pPr>
-        <w:pStyle w:val="Normal"/>
-        <w:rPr>
-          <w:b w:val="false"/>
-          <w:b w:val="false"/>
-          <w:bCs w:val="false"/>
-          <w:sz w:val="22"/>
-          <w:szCs w:val="22"/>
-        </w:rPr>
-      </w:pPr>
+      <w:r>
+        <w:rPr>
+          <w:u w:val="single"/>
+        </w:rPr>
+        <w:t>Calcul et écriture des fréquences</w:t>
+      </w:r>
+      <w:r>
+        <w:rPr/>
+        <w:t> :</w:t>
+        <w:br/>
+        <w:tab/>
+        <w:t>La méthode calcFreq() de la classe Analyse on calcule la fréquence de chaque graphène en divisant le nombre d’apparition (contenu dans la map) par le nombre de graphènes total (donnée membre de la classe). Et on ecrase l’itération du graphène par sa fréquence dans la map.</w:t>
+        <w:br/>
+        <w:tab/>
+        <w:t>Lorsque le premier thread (analyse des lettres) se termine on lance la fonction calcFreq() qui lance le calcul de fréquence de chaque lettres. Lorsque le calcul est fini on écrit les résultat dans le fichier de sortit pour pas perdre de temps. De même lorsque l’analyse des digrammes et de trigrammes finissent.</w:t>
+        <w:br/>
+        <w:tab/>
+        <w:t>Pour écrire on utilise la fonction printAnalyse().</w:t>
+        <w:br/>
+        <w:br/>
+      </w:r>
+      <w:r>
+        <w:rPr>
+          <w:u w:val="single"/>
+        </w:rPr>
+        <w:t>Diagramme du fonctionnement simplifié :</w:t>
+      </w:r>
+      <w:r>
+        <w:rPr>
+          <w:b/>
+          <w:bCs/>
+          <w:sz w:val="28"/>
+          <w:szCs w:val="28"/>
+          <w:u w:val="single"/>
+        </w:rPr>
+        <w:br/>
+      </w:r>
       <w:r>
         <w:rPr>
           <w:b w:val="false"/>
@@ -801,7 +1039,7 @@
                     </pic:cNvPicPr>
                   </pic:nvPicPr>
                   <pic:blipFill>
-                    <a:blip r:embed="rId10"/>
+                    <a:blip r:embed="rId13"/>
                     <a:stretch>
                       <a:fillRect/>
                     </a:stretch>
@@ -865,7 +1103,7 @@
                     </pic:cNvPicPr>
                   </pic:nvPicPr>
                   <pic:blipFill>
-                    <a:blip r:embed="rId11"/>
+                    <a:blip r:embed="rId14"/>
                     <a:stretch>
                       <a:fillRect/>
                     </a:stretch>
@@ -1022,7 +1260,7 @@
                     </pic:cNvPicPr>
                   </pic:nvPicPr>
                   <pic:blipFill>
-                    <a:blip r:embed="rId12"/>
+                    <a:blip r:embed="rId15"/>
                     <a:stretch>
                       <a:fillRect/>
                     </a:stretch>
@@ -1084,7 +1322,7 @@
                     </pic:cNvPicPr>
                   </pic:nvPicPr>
                   <pic:blipFill>
-                    <a:blip r:embed="rId13"/>
+                    <a:blip r:embed="rId16"/>
                     <a:stretch>
                       <a:fillRect/>
                     </a:stretch>
@@ -1121,6 +1359,368 @@
         </w:rPr>
         <w:tab/>
         <w:t>C’est la même chose que le séquentiel à l’exception que chaque incrémentation d’un graphène, un verrou est posé sur l’objet « Analyse » concerné.</w:t>
+        <w:br/>
+      </w:r>
+      <w:r>
+        <w:br w:type="page"/>
+      </w:r>
+    </w:p>
+    <w:p>
+      <w:pPr>
+        <w:pStyle w:val="Normal"/>
+        <w:jc w:val="center"/>
+        <w:rPr>
+          <w:b/>
+          <w:b/>
+          <w:bCs/>
+          <w:sz w:val="36"/>
+          <w:szCs w:val="36"/>
+          <w:u w:val="single"/>
+        </w:rPr>
+      </w:pPr>
+      <w:r>
+        <w:rPr>
+          <w:b/>
+          <w:bCs/>
+          <w:sz w:val="36"/>
+          <w:szCs w:val="36"/>
+          <w:u w:val="single"/>
+        </w:rPr>
+        <w:t>Test des programmes</w:t>
+      </w:r>
+    </w:p>
+    <w:p>
+      <w:pPr>
+        <w:pStyle w:val="Normal"/>
+        <w:jc w:val="left"/>
+        <w:rPr>
+          <w:sz w:val="22"/>
+          <w:szCs w:val="22"/>
+        </w:rPr>
+      </w:pPr>
+      <w:r>
+        <w:rPr>
+          <w:b w:val="false"/>
+          <w:bCs w:val="false"/>
+          <w:sz w:val="36"/>
+          <w:szCs w:val="36"/>
+          <w:u w:val="none"/>
+        </w:rPr>
+      </w:r>
+    </w:p>
+    <w:p>
+      <w:pPr>
+        <w:pStyle w:val="Normal"/>
+        <w:jc w:val="left"/>
+        <w:rPr>
+          <w:sz w:val="22"/>
+          <w:szCs w:val="22"/>
+        </w:rPr>
+      </w:pPr>
+      <w:r>
+        <w:rPr>
+          <w:b w:val="false"/>
+          <w:bCs w:val="false"/>
+          <w:sz w:val="36"/>
+          <w:szCs w:val="36"/>
+          <w:u w:val="none"/>
+        </w:rPr>
+      </w:r>
+    </w:p>
+    <w:p>
+      <w:pPr>
+        <w:pStyle w:val="Normal"/>
+        <w:jc w:val="left"/>
+        <w:rPr>
+          <w:b w:val="false"/>
+          <w:b w:val="false"/>
+          <w:bCs w:val="false"/>
+          <w:sz w:val="24"/>
+          <w:szCs w:val="24"/>
+          <w:u w:val="single"/>
+        </w:rPr>
+      </w:pPr>
+      <w:r>
+        <w:rPr>
+          <w:b w:val="false"/>
+          <w:bCs w:val="false"/>
+          <w:sz w:val="24"/>
+          <w:szCs w:val="24"/>
+          <w:u w:val="single"/>
+        </w:rPr>
+        <w:t>Machine de test </w:t>
+      </w:r>
+      <w:r>
+        <w:rPr>
+          <w:b w:val="false"/>
+          <w:bCs w:val="false"/>
+          <w:sz w:val="24"/>
+          <w:szCs w:val="24"/>
+          <w:u w:val="none"/>
+        </w:rPr>
+        <w:t>:</w:t>
+      </w:r>
+    </w:p>
+    <w:p>
+      <w:pPr>
+        <w:pStyle w:val="Normal"/>
+        <w:jc w:val="left"/>
+        <w:rPr/>
+      </w:pPr>
+      <w:r>
+        <w:rPr>
+          <w:b w:val="false"/>
+          <w:bCs w:val="false"/>
+          <w:sz w:val="24"/>
+          <w:szCs w:val="24"/>
+          <w:u w:val="none"/>
+        </w:rPr>
+        <w:br/>
+        <w:t>Machine 1 :</w:t>
+        <w:br/>
+        <w:t xml:space="preserve">- Type machine :Laptop </w:t>
+        <w:br/>
+        <w:t>- Système d’exploitation : Ubuntu 19.04</w:t>
+        <w:br/>
+        <w:t>- Processeur : Intel(R) Core(TM) i7-8750H</w:t>
+        <w:br/>
+        <w:t xml:space="preserve">- Fréquence processeur : </w:t>
+      </w:r>
+      <w:r>
+        <w:rPr>
+          <w:b w:val="false"/>
+          <w:bCs w:val="false"/>
+          <w:sz w:val="24"/>
+          <w:szCs w:val="24"/>
+          <w:u w:val="none"/>
+        </w:rPr>
+        <w:t>B</w:t>
+      </w:r>
+      <w:r>
+        <w:rPr>
+          <w:b w:val="false"/>
+          <w:bCs w:val="false"/>
+          <w:sz w:val="24"/>
+          <w:szCs w:val="24"/>
+          <w:u w:val="none"/>
+        </w:rPr>
+        <w:t xml:space="preserve">ase : 2.20Ghz ; Turbo : </w:t>
+      </w:r>
+      <w:r>
+        <w:rPr>
+          <w:u w:val="none"/>
+        </w:rPr>
+        <w:t xml:space="preserve">4.10 GHz </w:t>
+      </w:r>
+      <w:r>
+        <w:rPr>
+          <w:b w:val="false"/>
+          <w:bCs w:val="false"/>
+          <w:sz w:val="24"/>
+          <w:szCs w:val="24"/>
+          <w:u w:val="none"/>
+        </w:rPr>
+        <w:br/>
+        <w:t>- Nombre Cœurs :  6</w:t>
+        <w:br/>
+        <w:t>- Nombre de Threads : 12</w:t>
+        <w:br/>
+        <w:t>- Cache L1/L2/L3 : 384KiB / 1536KiB / 9MiB</w:t>
+        <w:br/>
+        <w:t>- RAM : 8034292 kB</w:t>
+        <w:br/>
+        <w:br/>
+        <w:t>Machine 2 :</w:t>
+      </w:r>
+    </w:p>
+    <w:p>
+      <w:pPr>
+        <w:pStyle w:val="Normal"/>
+        <w:spacing w:before="0" w:after="160"/>
+        <w:jc w:val="left"/>
+        <w:rPr/>
+      </w:pPr>
+      <w:r>
+        <w:rPr>
+          <w:b w:val="false"/>
+          <w:bCs w:val="false"/>
+          <w:sz w:val="24"/>
+          <w:szCs w:val="24"/>
+          <w:u w:val="none"/>
+        </w:rPr>
+        <w:t xml:space="preserve">- Type machine :Laptop </w:t>
+        <w:br/>
+        <w:t>- Système d’exploitation : Ubuntu 19.04</w:t>
+        <w:br/>
+        <w:t>- Processeur : Intel(R) Core(TM) i7-8550U</w:t>
+        <w:br/>
+        <w:t xml:space="preserve">- Fréquence processeur : </w:t>
+      </w:r>
+      <w:r>
+        <w:rPr>
+          <w:b w:val="false"/>
+          <w:bCs w:val="false"/>
+          <w:sz w:val="24"/>
+          <w:szCs w:val="24"/>
+          <w:u w:val="none"/>
+        </w:rPr>
+        <w:t>B</w:t>
+      </w:r>
+      <w:r>
+        <w:rPr>
+          <w:b w:val="false"/>
+          <w:bCs w:val="false"/>
+          <w:sz w:val="24"/>
+          <w:szCs w:val="24"/>
+          <w:u w:val="none"/>
+        </w:rPr>
+        <w:t xml:space="preserve">ase : </w:t>
+      </w:r>
+      <w:r>
+        <w:rPr>
+          <w:b w:val="false"/>
+          <w:bCs w:val="false"/>
+          <w:sz w:val="24"/>
+          <w:szCs w:val="24"/>
+          <w:u w:val="none"/>
+        </w:rPr>
+        <w:t>1.80</w:t>
+      </w:r>
+      <w:r>
+        <w:rPr>
+          <w:b w:val="false"/>
+          <w:bCs w:val="false"/>
+          <w:sz w:val="24"/>
+          <w:szCs w:val="24"/>
+          <w:u w:val="none"/>
+        </w:rPr>
+        <w:t xml:space="preserve">Ghz ; Turbo : </w:t>
+      </w:r>
+      <w:r>
+        <w:rPr>
+          <w:b w:val="false"/>
+          <w:bCs w:val="false"/>
+          <w:sz w:val="24"/>
+          <w:szCs w:val="24"/>
+          <w:u w:val="none"/>
+        </w:rPr>
+        <w:t xml:space="preserve">4.00 GHz </w:t>
+      </w:r>
+      <w:r>
+        <w:rPr>
+          <w:b w:val="false"/>
+          <w:bCs w:val="false"/>
+          <w:sz w:val="24"/>
+          <w:szCs w:val="24"/>
+          <w:u w:val="none"/>
+        </w:rPr>
+        <w:br/>
+        <w:t xml:space="preserve">- Nombre Cœurs :  </w:t>
+      </w:r>
+      <w:r>
+        <w:rPr>
+          <w:b w:val="false"/>
+          <w:bCs w:val="false"/>
+          <w:sz w:val="24"/>
+          <w:szCs w:val="24"/>
+          <w:u w:val="none"/>
+        </w:rPr>
+        <w:t>4</w:t>
+      </w:r>
+      <w:r>
+        <w:rPr>
+          <w:b w:val="false"/>
+          <w:bCs w:val="false"/>
+          <w:sz w:val="24"/>
+          <w:szCs w:val="24"/>
+          <w:u w:val="none"/>
+        </w:rPr>
+        <w:br/>
+        <w:t xml:space="preserve">- Nombre de Threads : </w:t>
+      </w:r>
+      <w:r>
+        <w:rPr>
+          <w:b w:val="false"/>
+          <w:bCs w:val="false"/>
+          <w:sz w:val="24"/>
+          <w:szCs w:val="24"/>
+          <w:u w:val="none"/>
+        </w:rPr>
+        <w:t>8</w:t>
+      </w:r>
+      <w:r>
+        <w:rPr>
+          <w:b w:val="false"/>
+          <w:bCs w:val="false"/>
+          <w:sz w:val="24"/>
+          <w:szCs w:val="24"/>
+          <w:u w:val="none"/>
+        </w:rPr>
+        <w:br/>
+        <w:t xml:space="preserve">- Cache L1/L2/L3 : </w:t>
+      </w:r>
+      <w:r>
+        <w:rPr>
+          <w:b w:val="false"/>
+          <w:bCs w:val="false"/>
+          <w:sz w:val="24"/>
+          <w:szCs w:val="24"/>
+          <w:u w:val="none"/>
+        </w:rPr>
+        <w:t>256</w:t>
+      </w:r>
+      <w:r>
+        <w:rPr>
+          <w:b w:val="false"/>
+          <w:bCs w:val="false"/>
+          <w:sz w:val="24"/>
+          <w:szCs w:val="24"/>
+          <w:u w:val="none"/>
+        </w:rPr>
+        <w:t xml:space="preserve">KiB / </w:t>
+      </w:r>
+      <w:r>
+        <w:rPr>
+          <w:b w:val="false"/>
+          <w:bCs w:val="false"/>
+          <w:sz w:val="24"/>
+          <w:szCs w:val="24"/>
+          <w:u w:val="none"/>
+        </w:rPr>
+        <w:t>1M</w:t>
+      </w:r>
+      <w:r>
+        <w:rPr>
+          <w:b w:val="false"/>
+          <w:bCs w:val="false"/>
+          <w:sz w:val="24"/>
+          <w:szCs w:val="24"/>
+          <w:u w:val="none"/>
+        </w:rPr>
+        <w:t xml:space="preserve">iB / </w:t>
+      </w:r>
+      <w:r>
+        <w:rPr>
+          <w:b w:val="false"/>
+          <w:bCs w:val="false"/>
+          <w:sz w:val="24"/>
+          <w:szCs w:val="24"/>
+          <w:u w:val="none"/>
+        </w:rPr>
+        <w:t>8</w:t>
+      </w:r>
+      <w:r>
+        <w:rPr>
+          <w:b w:val="false"/>
+          <w:bCs w:val="false"/>
+          <w:sz w:val="24"/>
+          <w:szCs w:val="24"/>
+          <w:u w:val="none"/>
+        </w:rPr>
+        <w:t>MiB</w:t>
+        <w:br/>
+        <w:t>- RAM : 8048780 kB</w:t>
+        <w:br/>
         <w:br/>
       </w:r>
     </w:p>
@@ -1556,6 +2156,14 @@
     <w:qFormat/>
     <w:rPr/>
   </w:style>
+  <w:style w:type="character" w:styleId="InternetLink">
+    <w:name w:val="Internet Link"/>
+    <w:rPr>
+      <w:color w:val="000080"/>
+      <w:u w:val="single"/>
+      <w:lang w:val="zxx" w:eastAsia="zxx" w:bidi="zxx"/>
+    </w:rPr>
+  </w:style>
   <w:style w:type="paragraph" w:styleId="Heading">
     <w:name w:val="Heading"/>
     <w:basedOn w:val="Normal"/>

</xml_diff>

<commit_message>
Ptit problème de mise en page
</commit_message>
<xml_diff>
--- a/Explications.docx
+++ b/Explications.docx
@@ -46,127 +46,14 @@
           <w:sz w:val="28"/>
           <w:szCs w:val="28"/>
         </w:rPr>
-        <w:t xml:space="preserve">: </w:t>
-      </w:r>
-      <w:r>
-        <w:rPr>
-          <w:sz w:val="28"/>
-          <w:szCs w:val="28"/>
-        </w:rPr>
-        <w:t>Fréquences dans des dictionnaires</w:t>
+        <w:t>: Fréquences dans des dictionnaires</w:t>
       </w:r>
       <w:r>
         <w:br/>
       </w:r>
       <w:r>
         <w:tab/>
-      </w:r>
-      <w:r>
-        <w:t>À partir de plusieurs dictionnaires utilisant l'alphabet latin, déterminer pour chacun les fréquences des lettres "a, b, c, ..., z", des digrammes "</w:t>
-      </w:r>
-      <w:proofErr w:type="spellStart"/>
-      <w:r>
-        <w:t>aa</w:t>
-      </w:r>
-      <w:proofErr w:type="spellEnd"/>
-      <w:r>
-        <w:t xml:space="preserve">, ab, </w:t>
-      </w:r>
-      <w:proofErr w:type="spellStart"/>
-      <w:r>
-        <w:t>ac</w:t>
-      </w:r>
-      <w:proofErr w:type="spellEnd"/>
-      <w:r>
-        <w:t xml:space="preserve">, ..., </w:t>
-      </w:r>
-      <w:proofErr w:type="spellStart"/>
-      <w:r>
-        <w:t>ba</w:t>
-      </w:r>
-      <w:proofErr w:type="spellEnd"/>
-      <w:r>
-        <w:t xml:space="preserve">, </w:t>
-      </w:r>
-      <w:proofErr w:type="spellStart"/>
-      <w:r>
-        <w:t>bb</w:t>
-      </w:r>
-      <w:proofErr w:type="spellEnd"/>
-      <w:r>
-        <w:t xml:space="preserve">, </w:t>
-      </w:r>
-      <w:proofErr w:type="spellStart"/>
-      <w:r>
-        <w:t>bc</w:t>
-      </w:r>
-      <w:proofErr w:type="spellEnd"/>
-      <w:r>
-        <w:t xml:space="preserve">, ..., </w:t>
-      </w:r>
-      <w:proofErr w:type="spellStart"/>
-      <w:r>
-        <w:t>zz</w:t>
-      </w:r>
-      <w:proofErr w:type="spellEnd"/>
-      <w:r>
-        <w:t xml:space="preserve">", et la </w:t>
-      </w:r>
-      <w:r>
-        <w:t>même chose pour les trigrammes "</w:t>
-      </w:r>
-      <w:proofErr w:type="spellStart"/>
-      <w:r>
-        <w:t>aaa</w:t>
-      </w:r>
-      <w:proofErr w:type="spellEnd"/>
-      <w:r>
-        <w:t xml:space="preserve">, </w:t>
-      </w:r>
-      <w:proofErr w:type="spellStart"/>
-      <w:r>
-        <w:t>aab</w:t>
-      </w:r>
-      <w:proofErr w:type="spellEnd"/>
-      <w:r>
-        <w:t xml:space="preserve">, </w:t>
-      </w:r>
-      <w:proofErr w:type="spellStart"/>
-      <w:r>
-        <w:t>aac</w:t>
-      </w:r>
-      <w:proofErr w:type="spellEnd"/>
-      <w:r>
-        <w:t xml:space="preserve">, ... </w:t>
-      </w:r>
-      <w:proofErr w:type="spellStart"/>
-      <w:r>
-        <w:t>aba</w:t>
-      </w:r>
-      <w:proofErr w:type="spellEnd"/>
-      <w:r>
-        <w:t xml:space="preserve">, abc, .... </w:t>
-      </w:r>
-      <w:proofErr w:type="spellStart"/>
-      <w:r>
-        <w:t>baa</w:t>
-      </w:r>
-      <w:proofErr w:type="spellEnd"/>
-      <w:r>
-        <w:t xml:space="preserve">, </w:t>
-      </w:r>
-      <w:proofErr w:type="spellStart"/>
-      <w:proofErr w:type="gramStart"/>
-      <w:r>
-        <w:t>bab</w:t>
-      </w:r>
-      <w:proofErr w:type="spellEnd"/>
-      <w:r>
-        <w:t>, ....</w:t>
-      </w:r>
-      <w:proofErr w:type="gramEnd"/>
-      <w:r>
-        <w:t>, zzz". Les résultats sont stockés dans un fichier unique.</w:t>
+        <w:t>À partir de plusieurs dictionnaires utilisant l'alphabet latin, déterminer pour chacun les fréquences des lettres "a, b, c, ..., z", des digrammes "aa, ab, ac, ..., ba, bb, bc, ..., zz", et la même chose pour les trigrammes "aaa, aab, aac, ... aba, abc, .... baa, bab, ...., zzz". Les résultats sont stockés dans un fichier unique.</w:t>
       </w:r>
     </w:p>
     <w:p>
@@ -218,14 +105,7 @@
             <w:rStyle w:val="InternetLink"/>
             <w:u w:val="none"/>
           </w:rPr>
-          <w:t>http</w:t>
-        </w:r>
-        <w:r>
-          <w:rPr>
-            <w:rStyle w:val="InternetLink"/>
-            <w:u w:val="none"/>
-          </w:rPr>
-          <w:t>s://en.cppreference.com</w:t>
+          <w:t>https://en.cppreference.com</w:t>
         </w:r>
       </w:hyperlink>
     </w:p>
@@ -318,34 +198,7 @@
       </w:r>
       <w:r>
         <w:tab/>
-        <w:t xml:space="preserve">Pour analyser la fréquence d’apparition des lettres un utilise une </w:t>
-      </w:r>
-      <w:proofErr w:type="spellStart"/>
-      <w:r>
-        <w:t>map</w:t>
-      </w:r>
-      <w:proofErr w:type="spellEnd"/>
-      <w:r>
-        <w:t xml:space="preserve"> contenant un string pour la lettre et un </w:t>
-      </w:r>
-      <w:proofErr w:type="spellStart"/>
-      <w:r>
-        <w:t>fl</w:t>
-      </w:r>
-      <w:r>
-        <w:t>oat</w:t>
-      </w:r>
-      <w:proofErr w:type="spellEnd"/>
-      <w:r>
-        <w:t xml:space="preserve"> pour la fréquence d’apparition de celle-ci. On initialise d’abord la </w:t>
-      </w:r>
-      <w:proofErr w:type="spellStart"/>
-      <w:r>
-        <w:t>map</w:t>
-      </w:r>
-      <w:proofErr w:type="spellEnd"/>
-      <w:r>
-        <w:t xml:space="preserve"> avec toutes les lettres de l’alphabet et leurs fréquences à 0. On fait de même pour les digrammes et les trigrammes : on initialise avec toutes les possibilités à 0.</w:t>
+        <w:t>Pour analyser la fréquence d’apparition des lettres un utilise une map contenant un string pour la lettre et un float pour la fréquence d’apparition de celle-ci. On initialise d’abord la map avec toutes les lettres de l’alphabet et leurs fréquences à 0. On fait de même pour les digrammes et les trigrammes : on initialise avec toutes les possibilités à 0.</w:t>
       </w:r>
     </w:p>
     <w:p/>
@@ -498,13 +351,7 @@
         <w:rPr>
           <w:u w:val="single"/>
         </w:rPr>
-        <w:t xml:space="preserve">Analyse </w:t>
-      </w:r>
-      <w:r>
-        <w:rPr>
-          <w:u w:val="single"/>
-        </w:rPr>
-        <w:t>:</w:t>
+        <w:t>Analyse :</w:t>
       </w:r>
       <w:r>
         <w:rPr>
@@ -530,47 +377,19 @@
       </w:r>
       <w:r>
         <w:lastRenderedPageBreak/>
-        <w:t xml:space="preserve">fonction </w:t>
-      </w:r>
-      <w:proofErr w:type="spellStart"/>
-      <w:proofErr w:type="gramStart"/>
-      <w:r>
-        <w:t>incGraphene</w:t>
-      </w:r>
-      <w:proofErr w:type="spellEnd"/>
-      <w:r>
-        <w:t>(</w:t>
-      </w:r>
-      <w:proofErr w:type="gramEnd"/>
-      <w:r>
-        <w:t>). Cette fonction de la classe Analyse v</w:t>
-      </w:r>
-      <w:r>
-        <w:t xml:space="preserve">a incrémenter la partie itération de la </w:t>
-      </w:r>
-      <w:proofErr w:type="spellStart"/>
-      <w:r>
-        <w:t>map</w:t>
-      </w:r>
-      <w:proofErr w:type="spellEnd"/>
-      <w:r>
-        <w:t xml:space="preserve"> correspondant au graphène lu. Et on incrémente le nombre de graphènes total trouvés. Donc on a d’abord l’</w:t>
+        <w:t>fonction incGraphene(). Cette fonction de la classe Analyse va incrémenter la partie itération de la map correspondant au graphène lu. Et on incrémente le nombre de graphènes total trouvés. Donc on a d’abord l’</w:t>
       </w:r>
       <w:r>
         <w:t>analyse</w:t>
       </w:r>
       <w:r>
-        <w:t xml:space="preserve"> des lettres, puis des digrammes et enfin des trigrammes. Ceux qui veut dire trois lectures du fichie</w:t>
-      </w:r>
-      <w:r>
-        <w:t>r</w:t>
+        <w:t xml:space="preserve"> des lettres, puis des digrammes et enfin des trigrammes. Ceux qui veut dire trois lectures du fichier</w:t>
       </w:r>
     </w:p>
     <w:p>
       <w:pPr>
         <w:jc w:val="center"/>
       </w:pPr>
-      <w:bookmarkStart w:id="0" w:name="_GoBack"/>
       <w:r>
         <w:rPr>
           <w:noProof/>
@@ -614,7 +433,6 @@
         </w:drawing>
       </w:r>
     </w:p>
-    <w:bookmarkEnd w:id="0"/>
     <w:p/>
     <w:p>
       <w:r>
@@ -631,42 +449,13 @@
       </w:r>
       <w:r>
         <w:tab/>
-        <w:t xml:space="preserve">Via la méthode </w:t>
-      </w:r>
-      <w:proofErr w:type="spellStart"/>
-      <w:proofErr w:type="gramStart"/>
-      <w:r>
-        <w:t>calcFreq</w:t>
-      </w:r>
-      <w:proofErr w:type="spellEnd"/>
-      <w:r>
-        <w:t>(</w:t>
-      </w:r>
-      <w:proofErr w:type="gramEnd"/>
-      <w:r>
-        <w:t xml:space="preserve">) de la classe Analyse on calcule la fréquence de chaque lettres en divisant le nombre d’apparition (contenu dans la </w:t>
-      </w:r>
-      <w:proofErr w:type="spellStart"/>
-      <w:r>
-        <w:t>map</w:t>
-      </w:r>
-      <w:proofErr w:type="spellEnd"/>
-      <w:r>
-        <w:t xml:space="preserve">) par le nombre de lettre total (donnée membre de la classe). Et on </w:t>
+        <w:t xml:space="preserve">Via la méthode calcFreq() de la classe Analyse on calcule la fréquence de chaque lettres en divisant le nombre d’apparition (contenu dans la map) par le nombre de lettre total (donnée membre de la classe). Et on </w:t>
       </w:r>
       <w:r>
         <w:t>écrase</w:t>
       </w:r>
       <w:r>
-        <w:t xml:space="preserve"> l’itération de la lettre par sa fréquence dans la </w:t>
-      </w:r>
-      <w:proofErr w:type="spellStart"/>
-      <w:r>
-        <w:t>map</w:t>
-      </w:r>
-      <w:proofErr w:type="spellEnd"/>
-      <w:r>
-        <w:t>. Et on fait de même pour les digrammes et trigrammes.</w:t>
+        <w:t xml:space="preserve"> l’itération de la lettre par sa fréquence dans la map. Et on fait de même pour les digrammes et trigrammes.</w:t>
       </w:r>
     </w:p>
     <w:p>
@@ -721,20 +510,7 @@
         </w:drawing>
       </w:r>
       <w:r>
-        <w:t xml:space="preserve">On écrit dans un fichier de sortie le résultat du calcul par la fonction </w:t>
-      </w:r>
-      <w:proofErr w:type="spellStart"/>
-      <w:proofErr w:type="gramStart"/>
-      <w:r>
-        <w:t>printAnalyse</w:t>
-      </w:r>
-      <w:proofErr w:type="spellEnd"/>
-      <w:r>
-        <w:t>(</w:t>
-      </w:r>
-      <w:proofErr w:type="gramEnd"/>
-      <w:r>
-        <w:t>).</w:t>
+        <w:t>On écrit dans un fichier de sortie le résultat du calcul par la fonction printAnalyse().</w:t>
       </w:r>
       <w:r>
         <w:br/>
@@ -939,10 +715,7 @@
       </w:r>
       <w:r>
         <w:br/>
-        <w:t>On utilise trois threads, un pour la fréquence des lettres, un pour la fréquence des digrammes, un pour la fr</w:t>
-      </w:r>
-      <w:r>
-        <w:t>équence des trigrammes.</w:t>
+        <w:t>On utilise trois threads, un pour la fréquence des lettres, un pour la fréquence des digrammes, un pour la fréquence des trigrammes.</w:t>
       </w:r>
       <w:r>
         <w:br/>
@@ -1014,96 +787,27 @@
       </w:r>
       <w:r>
         <w:tab/>
-        <w:t xml:space="preserve">La méthode </w:t>
-      </w:r>
-      <w:proofErr w:type="spellStart"/>
-      <w:proofErr w:type="gramStart"/>
-      <w:r>
-        <w:t>calcFreq</w:t>
-      </w:r>
-      <w:proofErr w:type="spellEnd"/>
-      <w:r>
-        <w:t>(</w:t>
-      </w:r>
-      <w:proofErr w:type="gramEnd"/>
-      <w:r>
-        <w:t xml:space="preserve">) de la classe Analyse on calcule la fréquence de chaque graphène en divisant le nombre d’apparition (contenu dans la </w:t>
-      </w:r>
-      <w:proofErr w:type="spellStart"/>
-      <w:r>
-        <w:t>map</w:t>
-      </w:r>
-      <w:proofErr w:type="spellEnd"/>
-      <w:r>
-        <w:t>) par le n</w:t>
-      </w:r>
-      <w:r>
-        <w:t xml:space="preserve">ombre de graphènes total (donnée membre de la classe). Et on </w:t>
+        <w:t xml:space="preserve">La méthode calcFreq() de la classe Analyse on calcule la fréquence de chaque graphène en divisant le nombre d’apparition (contenu dans la map) par le nombre de graphènes total (donnée membre de la classe). Et on </w:t>
       </w:r>
       <w:r>
         <w:t>écrase</w:t>
       </w:r>
       <w:r>
-        <w:t xml:space="preserve"> l’itération du graphène par sa fréquence dans la </w:t>
-      </w:r>
-      <w:proofErr w:type="spellStart"/>
-      <w:r>
-        <w:t>map</w:t>
-      </w:r>
-      <w:proofErr w:type="spellEnd"/>
-      <w:r>
-        <w:t>.</w:t>
+        <w:t xml:space="preserve"> l’itération du graphène par sa fréquence dans la map.</w:t>
       </w:r>
       <w:r>
         <w:br/>
       </w:r>
       <w:r>
         <w:tab/>
-        <w:t xml:space="preserve">Lorsque le premier thread (analyse des lettres) se termine on lance la fonction </w:t>
-      </w:r>
-      <w:proofErr w:type="spellStart"/>
-      <w:proofErr w:type="gramStart"/>
-      <w:r>
-        <w:t>calcFreq</w:t>
-      </w:r>
-      <w:proofErr w:type="spellEnd"/>
-      <w:r>
-        <w:t>(</w:t>
-      </w:r>
-      <w:proofErr w:type="gramEnd"/>
-      <w:r>
-        <w:t>) qui lance le calcul de fréquence de chaque</w:t>
-      </w:r>
-      <w:r>
-        <w:t xml:space="preserve"> lettres. Lorsque le calcul est fini on écrit </w:t>
-      </w:r>
-      <w:proofErr w:type="gramStart"/>
-      <w:r>
-        <w:t>les résultat</w:t>
-      </w:r>
-      <w:proofErr w:type="gramEnd"/>
-      <w:r>
-        <w:t xml:space="preserve"> dans le fichier de sortit pour pas perdre de temps. De même lorsque l’analyse des digrammes et de trigrammes finissent.</w:t>
+        <w:t>Lorsque le premier thread (analyse des lettres) se termine on lance la fonction calcFreq() qui lance le calcul de fréquence de chaque lettres. Lorsque le calcul est fini on écrit les résultat dans le fichier de sortit pour pas perdre de temps. De même lorsque l’analyse des digrammes et de trigrammes finissent.</w:t>
       </w:r>
       <w:r>
         <w:br/>
       </w:r>
       <w:r>
         <w:tab/>
-        <w:t xml:space="preserve">Pour écrire on utilise la fonction </w:t>
-      </w:r>
-      <w:proofErr w:type="spellStart"/>
-      <w:proofErr w:type="gramStart"/>
-      <w:r>
-        <w:t>printAnalyse</w:t>
-      </w:r>
-      <w:proofErr w:type="spellEnd"/>
-      <w:r>
-        <w:t>(</w:t>
-      </w:r>
-      <w:proofErr w:type="gramEnd"/>
-      <w:r>
-        <w:t>).</w:t>
+        <w:t>Pour écrire on utilise la fonction printAnalyse().</w:t>
       </w:r>
       <w:r>
         <w:br/>
@@ -1115,13 +819,7 @@
         <w:rPr>
           <w:u w:val="single"/>
         </w:rPr>
-        <w:t>Diagramme du fonctionnem</w:t>
-      </w:r>
-      <w:r>
-        <w:rPr>
-          <w:u w:val="single"/>
-        </w:rPr>
-        <w:t>ent simplifié :</w:t>
+        <w:t>Diagramme du fonctionnement simplifié :</w:t>
       </w:r>
       <w:r>
         <w:rPr>
@@ -1189,37 +887,7 @@
       </w:r>
       <w:r>
         <w:tab/>
-        <w:t xml:space="preserve">Pour analyser la fréquence d’apparition des lettres un utilise une </w:t>
-      </w:r>
-      <w:proofErr w:type="spellStart"/>
-      <w:r>
-        <w:t>map</w:t>
-      </w:r>
-      <w:proofErr w:type="spellEnd"/>
-      <w:r>
-        <w:t xml:space="preserve"> contenant un string pou</w:t>
-      </w:r>
-      <w:r>
-        <w:t xml:space="preserve">r la lettre et un </w:t>
-      </w:r>
-      <w:proofErr w:type="spellStart"/>
-      <w:r>
-        <w:t>float</w:t>
-      </w:r>
-      <w:proofErr w:type="spellEnd"/>
-      <w:r>
-        <w:t xml:space="preserve"> pour la fréquence d’apparition de celle-ci. On initialise d’abord la </w:t>
-      </w:r>
-      <w:proofErr w:type="spellStart"/>
-      <w:r>
-        <w:t>map</w:t>
-      </w:r>
-      <w:proofErr w:type="spellEnd"/>
-      <w:r>
-        <w:t xml:space="preserve"> avec toutes les lettres de l’alphabet et leurs fréquences à 0. On fait de même pour les digrammes et les trigrammes : on initialise avec toutes les possibilité</w:t>
-      </w:r>
-      <w:r>
-        <w:t>s à 0. Pour le fichier on l’ouvre et on récupère le buffer.</w:t>
+        <w:t>Pour analyser la fréquence d’apparition des lettres un utilise une map contenant un string pour la lettre et un float pour la fréquence d’apparition de celle-ci. On initialise d’abord la map avec toutes les lettres de l’alphabet et leurs fréquences à 0. On fait de même pour les digrammes et les trigrammes : on initialise avec toutes les possibilités à 0. Pour le fichier on l’ouvre et on récupère le buffer.</w:t>
       </w:r>
     </w:p>
     <w:p>
@@ -1237,60 +905,26 @@
       </w:r>
       <w:r>
         <w:tab/>
-        <w:t xml:space="preserve">Pour faire l’analyse on récupère le buffer et on lit caractère par caractère tant qu’il y en a. Envoie du caractère dans la fonction </w:t>
-      </w:r>
-      <w:proofErr w:type="spellStart"/>
-      <w:r>
-        <w:t>incGraphène</w:t>
-      </w:r>
-      <w:proofErr w:type="spellEnd"/>
-      <w:r>
-        <w:t xml:space="preserve"> de l’analyse des lettres. Ajout du carac</w:t>
-      </w:r>
-      <w:r>
-        <w:t xml:space="preserve">tère dans une chaine de caractères temporaire </w:t>
+        <w:t xml:space="preserve">Pour faire l’analyse on récupère le buffer et on lit caractère par caractère tant qu’il y en a. Envoie du caractère dans la fonction incGraphène de l’analyse des lettres. Ajout du caractère dans une chaine de caractères temporaire </w:t>
       </w:r>
       <w:r>
         <w:t>du digramme</w:t>
       </w:r>
       <w:r>
-        <w:t xml:space="preserve"> et du trigrammes. Si la chaine de caractères digramme contient deux caractères alors on l’envoie dans la fonction </w:t>
-      </w:r>
-      <w:proofErr w:type="spellStart"/>
-      <w:proofErr w:type="gramStart"/>
-      <w:r>
-        <w:t>incGraphène</w:t>
-      </w:r>
-      <w:proofErr w:type="spellEnd"/>
-      <w:r>
-        <w:t>(</w:t>
-      </w:r>
-      <w:proofErr w:type="gramEnd"/>
-      <w:r>
-        <w:t>)</w:t>
-      </w:r>
-      <w:r>
-        <w:t xml:space="preserve"> de l’analyse de digrammes. De même avec les trigrammes pour 3 caractère</w:t>
-      </w:r>
-      <w:r>
-        <w:t xml:space="preserve">s. </w:t>
+        <w:t xml:space="preserve"> et du trigrammes. Si la chaine de caractères digramme contient deux caractères alors on l’envoie dans la fonction incGraphène</w:t>
+      </w:r>
+      <w:r>
+        <w:t>()</w:t>
+      </w:r>
+      <w:r>
+        <w:t xml:space="preserve"> de l’analyse de digrammes. De même avec les trigrammes pour 3 caractères. </w:t>
       </w:r>
       <w:r>
         <w:br/>
-        <w:t xml:space="preserve">La fonction </w:t>
-      </w:r>
-      <w:proofErr w:type="spellStart"/>
-      <w:proofErr w:type="gramStart"/>
-      <w:r>
-        <w:t>incGraphène</w:t>
-      </w:r>
-      <w:proofErr w:type="spellEnd"/>
-      <w:r>
-        <w:t>(</w:t>
-      </w:r>
-      <w:proofErr w:type="gramEnd"/>
-      <w:r>
-        <w:t>)</w:t>
+        <w:t>La fonction incGraphène</w:t>
+      </w:r>
+      <w:r>
+        <w:t>()</w:t>
       </w:r>
       <w:r>
         <w:t xml:space="preserve"> renvoie vrai s’il a </w:t>
@@ -1309,21 +943,13 @@
       </w:r>
       <w:r>
         <w:br/>
-        <w:t xml:space="preserve">Si </w:t>
-      </w:r>
-      <w:proofErr w:type="spellStart"/>
-      <w:r>
-        <w:t>incGraphène</w:t>
-      </w:r>
-      <w:proofErr w:type="spellEnd"/>
+        <w:t>Si incGraphène</w:t>
+      </w:r>
       <w:r>
         <w:t>()</w:t>
       </w:r>
       <w:r>
-        <w:t xml:space="preserve"> de l’analyse des digrammes renvoie faux alors on supprime le premier caractère de la </w:t>
-      </w:r>
-      <w:r>
-        <w:t>chaine de caractère de digrammes. De même pour les trigrammes.</w:t>
+        <w:t xml:space="preserve"> de l’analyse des digrammes renvoie faux alors on supprime le premier caractère de la chaine de caractère de digrammes. De même pour les trigrammes.</w:t>
       </w:r>
     </w:p>
     <w:p>
@@ -1341,45 +967,13 @@
       </w:r>
       <w:r>
         <w:tab/>
-        <w:t xml:space="preserve">La méthode </w:t>
-      </w:r>
-      <w:proofErr w:type="spellStart"/>
-      <w:proofErr w:type="gramStart"/>
-      <w:r>
-        <w:t>calcFreq</w:t>
-      </w:r>
-      <w:proofErr w:type="spellEnd"/>
-      <w:r>
-        <w:t>(</w:t>
-      </w:r>
-      <w:proofErr w:type="gramEnd"/>
-      <w:r>
-        <w:t xml:space="preserve">) de la classe Analyse on calcule la fréquence de chaque graphène en divisant le nombre d’apparition (contenu dans la </w:t>
-      </w:r>
-      <w:proofErr w:type="spellStart"/>
-      <w:r>
-        <w:t>map</w:t>
-      </w:r>
-      <w:proofErr w:type="spellEnd"/>
-      <w:r>
-        <w:t xml:space="preserve">) par le </w:t>
-      </w:r>
-      <w:r>
-        <w:t xml:space="preserve">nombre de graphènes total (donnée membre de la classe). Et on </w:t>
+        <w:t xml:space="preserve">La méthode calcFreq() de la classe Analyse on calcule la fréquence de chaque graphène en divisant le nombre d’apparition (contenu dans la map) par le nombre de graphènes total (donnée membre de la classe). Et on </w:t>
       </w:r>
       <w:r>
         <w:t>écrase</w:t>
       </w:r>
       <w:r>
-        <w:t xml:space="preserve"> l’itération du graphène par sa fréquence dans la </w:t>
-      </w:r>
-      <w:proofErr w:type="spellStart"/>
-      <w:r>
-        <w:t>map</w:t>
-      </w:r>
-      <w:proofErr w:type="spellEnd"/>
-      <w:r>
-        <w:t>.</w:t>
+        <w:t xml:space="preserve"> l’itération du graphène par sa fréquence dans la map.</w:t>
       </w:r>
       <w:r>
         <w:br/>
@@ -1392,10 +986,7 @@
         <w:t>terminée</w:t>
       </w:r>
       <w:r>
-        <w:t xml:space="preserve"> on lance le calcul des fréquences de toutes les analyses et on les écrit dans le fichier de sort</w:t>
-      </w:r>
-      <w:r>
-        <w:t>ie.</w:t>
+        <w:t xml:space="preserve"> on lance le calcul des fréquences de toutes les analyses et on les écrit dans le fichier de sortie.</w:t>
       </w:r>
     </w:p>
     <w:p>
@@ -1572,37 +1163,7 @@
       </w:r>
       <w:r>
         <w:tab/>
-        <w:t xml:space="preserve">Pour analyser la fréquence d’apparition des lettres un utilise une </w:t>
-      </w:r>
-      <w:proofErr w:type="spellStart"/>
-      <w:r>
-        <w:t>map</w:t>
-      </w:r>
-      <w:proofErr w:type="spellEnd"/>
-      <w:r>
-        <w:t xml:space="preserve"> contenant un string pour la lettre et un</w:t>
-      </w:r>
-      <w:r>
-        <w:t xml:space="preserve"> </w:t>
-      </w:r>
-      <w:proofErr w:type="spellStart"/>
-      <w:r>
-        <w:t>float</w:t>
-      </w:r>
-      <w:proofErr w:type="spellEnd"/>
-      <w:r>
-        <w:t xml:space="preserve"> pour la fréquence d’apparition de celle-ci. On initialise d’abord la </w:t>
-      </w:r>
-      <w:proofErr w:type="spellStart"/>
-      <w:r>
-        <w:t>map</w:t>
-      </w:r>
-      <w:proofErr w:type="spellEnd"/>
-      <w:r>
-        <w:t xml:space="preserve"> avec toutes les lettres de l’alphabet et leurs fréquences à 0. On fait de même pour les digrammes et les trigrammes : on initialise avec toutes les possibilités à 0. Pour le fi</w:t>
-      </w:r>
-      <w:r>
-        <w:t>chier on l’ouvre et on récupère le buffer. Ce buffer on va ensuite le divisé par le nombre de thread N (4 dans le projet). On aura donc N buffers avec chacun une partie du fichier de base.</w:t>
+        <w:t>Pour analyser la fréquence d’apparition des lettres un utilise une map contenant un string pour la lettre et un float pour la fréquence d’apparition de celle-ci. On initialise d’abord la map avec toutes les lettres de l’alphabet et leurs fréquences à 0. On fait de même pour les digrammes et les trigrammes : on initialise avec toutes les possibilités à 0. Pour le fichier on l’ouvre et on récupère le buffer. Ce buffer on va ensuite le divisé par le nombre de thread N (4 dans le projet). On aura donc N buffers avec chacun une partie du fichier de base.</w:t>
       </w:r>
     </w:p>
     <w:p>
@@ -1620,10 +1181,7 @@
       </w:r>
       <w:r>
         <w:tab/>
-        <w:t xml:space="preserve">On utilise N threads, avec chacun un bout du fichier de </w:t>
-      </w:r>
-      <w:r>
-        <w:t xml:space="preserve">base sous forme de buffer. Sachant que chaque thread partage </w:t>
+        <w:t xml:space="preserve">On utilise N threads, avec chacun un bout du fichier de base sous forme de buffer. Sachant que chaque thread partage </w:t>
       </w:r>
       <w:r>
         <w:t>les analyses</w:t>
@@ -1635,10 +1193,7 @@
         <w:t>écriture</w:t>
       </w:r>
       <w:r>
-        <w:t xml:space="preserve"> pour l’incrémentation des graphène. Pour chaque thread le fonctionnement d’analyse reste le même que l’algo2 du programme sé</w:t>
-      </w:r>
-      <w:r>
-        <w:t>quentiel.</w:t>
+        <w:t xml:space="preserve"> pour l’incrémentation des graphène. Pour chaque thread le fonctionnement d’analyse reste le même que l’algo2 du programme séquentiel.</w:t>
       </w:r>
     </w:p>
     <w:p>
@@ -1826,7 +1381,6 @@
           <w:szCs w:val="32"/>
           <w:u w:val="single"/>
         </w:rPr>
-        <w:lastRenderedPageBreak/>
         <w:t>Test des programmes</w:t>
       </w:r>
     </w:p>
@@ -1875,14 +1429,15 @@
           <w:szCs w:val="24"/>
         </w:rPr>
         <w:br/>
-        <w:t xml:space="preserve">- Système </w:t>
+        <w:t>- Système d’exploitation : Ubuntu 19.04</w:t>
       </w:r>
       <w:r>
         <w:rPr>
           <w:sz w:val="24"/>
           <w:szCs w:val="24"/>
         </w:rPr>
-        <w:t>d’exploitation : Ubuntu 19.04</w:t>
+        <w:br/>
+        <w:t>- Processeur : Intel(R) Core(TM) i7-8750H</w:t>
       </w:r>
       <w:r>
         <w:rPr>
@@ -1890,23 +1445,26 @@
           <w:szCs w:val="24"/>
         </w:rPr>
         <w:br/>
-        <w:t xml:space="preserve">- Processeur : Intel(R) </w:t>
-      </w:r>
-      <w:proofErr w:type="spellStart"/>
+        <w:t xml:space="preserve">- Fréquence processeur : Base : 2.20Ghz ; Turbo : </w:t>
+      </w:r>
+      <w:r>
+        <w:t xml:space="preserve">4.10 GHz </w:t>
+      </w:r>
       <w:r>
         <w:rPr>
           <w:sz w:val="24"/>
           <w:szCs w:val="24"/>
         </w:rPr>
-        <w:t>Core</w:t>
-      </w:r>
-      <w:proofErr w:type="spellEnd"/>
+        <w:br/>
+        <w:t>- Nombre Cœurs :  6</w:t>
+      </w:r>
       <w:r>
         <w:rPr>
           <w:sz w:val="24"/>
           <w:szCs w:val="24"/>
         </w:rPr>
-        <w:t>(TM) i7-8750H</w:t>
+        <w:br/>
+        <w:t>- Nombre de Threads : 12</w:t>
       </w:r>
       <w:r>
         <w:rPr>
@@ -1914,10 +1472,7 @@
           <w:szCs w:val="24"/>
         </w:rPr>
         <w:br/>
-        <w:t xml:space="preserve">- Fréquence processeur : Base : 2.20Ghz ; Turbo : </w:t>
-      </w:r>
-      <w:r>
-        <w:t xml:space="preserve">4.10 GHz </w:t>
+        <w:t>- Cache L1/L2/L3 : 384KiB / 1536KiB / 9MiB</w:t>
       </w:r>
       <w:r>
         <w:rPr>
@@ -1925,7 +1480,7 @@
           <w:szCs w:val="24"/>
         </w:rPr>
         <w:br/>
-        <w:t>- Nombre Cœurs :  6</w:t>
+        <w:t>- RAM : 8034292 kB</w:t>
       </w:r>
       <w:r>
         <w:rPr>
@@ -1933,7 +1488,7 @@
           <w:szCs w:val="24"/>
         </w:rPr>
         <w:br/>
-        <w:t>- Nombre de Threads : 12</w:t>
+        <w:t>- Stockage : SSD NvME M.2</w:t>
       </w:r>
       <w:r>
         <w:rPr>
@@ -1941,7 +1496,6 @@
           <w:szCs w:val="24"/>
         </w:rPr>
         <w:br/>
-        <w:t>- Cache L1/L2/L3 : 384KiB / 1536KiB / 9MiB</w:t>
       </w:r>
       <w:r>
         <w:rPr>
@@ -1949,40 +1503,35 @@
           <w:szCs w:val="24"/>
         </w:rPr>
         <w:br/>
-        <w:t xml:space="preserve">- RAM : 8034292 </w:t>
-      </w:r>
-      <w:proofErr w:type="spellStart"/>
+        <w:t>Machine 2 :</w:t>
+      </w:r>
       <w:r>
         <w:rPr>
           <w:sz w:val="24"/>
           <w:szCs w:val="24"/>
         </w:rPr>
-        <w:t>kB</w:t>
-      </w:r>
-      <w:proofErr w:type="spellEnd"/>
+        <w:br/>
+      </w:r>
       <w:r>
         <w:rPr>
           <w:sz w:val="24"/>
           <w:szCs w:val="24"/>
         </w:rPr>
-        <w:br/>
-        <w:t xml:space="preserve">- Stockage : SSD </w:t>
-      </w:r>
-      <w:proofErr w:type="spellStart"/>
+        <w:t>- Type machine</w:t>
+      </w:r>
       <w:r>
         <w:rPr>
           <w:sz w:val="24"/>
           <w:szCs w:val="24"/>
         </w:rPr>
-        <w:t>NvME</w:t>
-      </w:r>
-      <w:proofErr w:type="spellEnd"/>
+        <w:t> : Laptop</w:t>
+      </w:r>
       <w:r>
         <w:rPr>
           <w:sz w:val="24"/>
           <w:szCs w:val="24"/>
         </w:rPr>
-        <w:t xml:space="preserve"> M.2</w:t>
+        <w:t xml:space="preserve"> </w:t>
       </w:r>
       <w:r>
         <w:rPr>
@@ -1990,6 +1539,7 @@
           <w:szCs w:val="24"/>
         </w:rPr>
         <w:br/>
+        <w:t>- Système d’exploitation : Ubuntu 19.04</w:t>
       </w:r>
       <w:r>
         <w:rPr>
@@ -1997,7 +1547,7 @@
           <w:szCs w:val="24"/>
         </w:rPr>
         <w:br/>
-        <w:t>Machine 2 :</w:t>
+        <w:t>- Processeur : Intel(R) Core(TM) i7-8550U</w:t>
       </w:r>
       <w:r>
         <w:rPr>
@@ -2005,123 +1555,40 @@
           <w:szCs w:val="24"/>
         </w:rPr>
         <w:br/>
+        <w:t xml:space="preserve">- Fréquence processeur : Base : 1.80Ghz ; Turbo : 4.00 GHz </w:t>
       </w:r>
       <w:r>
         <w:rPr>
           <w:sz w:val="24"/>
           <w:szCs w:val="24"/>
         </w:rPr>
-        <w:t>- Ty</w:t>
+        <w:br/>
+        <w:t>- Nombre Cœurs :  4</w:t>
       </w:r>
       <w:r>
         <w:rPr>
           <w:sz w:val="24"/>
           <w:szCs w:val="24"/>
         </w:rPr>
-        <w:t>pe machine</w:t>
+        <w:br/>
+        <w:t>- Nombre de Threads : 8</w:t>
       </w:r>
       <w:r>
         <w:rPr>
           <w:sz w:val="24"/>
           <w:szCs w:val="24"/>
         </w:rPr>
-        <w:t> : Laptop</w:t>
+        <w:br/>
+        <w:t>- Cache L1/L2/L3 : 256KiB / 1MiB / 8MiB</w:t>
       </w:r>
       <w:r>
         <w:rPr>
           <w:sz w:val="24"/>
           <w:szCs w:val="24"/>
         </w:rPr>
-        <w:t xml:space="preserve"> </w:t>
-      </w:r>
-      <w:r>
-        <w:rPr>
-          <w:sz w:val="24"/>
-          <w:szCs w:val="24"/>
-        </w:rPr>
         <w:br/>
-        <w:t>- Système d’exploitation : Ubuntu 19.04</w:t>
-      </w:r>
-      <w:r>
-        <w:rPr>
-          <w:sz w:val="24"/>
-          <w:szCs w:val="24"/>
-        </w:rPr>
-        <w:br/>
-        <w:t xml:space="preserve">- Processeur : Intel(R) </w:t>
-      </w:r>
-      <w:proofErr w:type="spellStart"/>
-      <w:r>
-        <w:rPr>
-          <w:sz w:val="24"/>
-          <w:szCs w:val="24"/>
-        </w:rPr>
-        <w:t>Core</w:t>
-      </w:r>
-      <w:proofErr w:type="spellEnd"/>
-      <w:r>
-        <w:rPr>
-          <w:sz w:val="24"/>
-          <w:szCs w:val="24"/>
-        </w:rPr>
-        <w:t>(TM) i7-8550U</w:t>
-      </w:r>
-      <w:r>
-        <w:rPr>
-          <w:sz w:val="24"/>
-          <w:szCs w:val="24"/>
-        </w:rPr>
-        <w:br/>
-        <w:t xml:space="preserve">- Fréquence processeur : Base : 1.80Ghz ; Turbo : 4.00 GHz </w:t>
-      </w:r>
-      <w:r>
-        <w:rPr>
-          <w:sz w:val="24"/>
-          <w:szCs w:val="24"/>
-        </w:rPr>
-        <w:br/>
-        <w:t>- Nombre Cœurs :  4</w:t>
-      </w:r>
-      <w:r>
-        <w:rPr>
-          <w:sz w:val="24"/>
-          <w:szCs w:val="24"/>
-        </w:rPr>
-        <w:br/>
-        <w:t>- Nombre de Threads : 8</w:t>
-      </w:r>
-      <w:r>
-        <w:rPr>
-          <w:sz w:val="24"/>
-          <w:szCs w:val="24"/>
-        </w:rPr>
-        <w:br/>
-        <w:t>- Cache L1/L2/L3 : 256KiB / 1MiB / 8MiB</w:t>
-      </w:r>
-      <w:r>
-        <w:rPr>
-          <w:sz w:val="24"/>
-          <w:szCs w:val="24"/>
-        </w:rPr>
-        <w:br/>
-        <w:t>- RAM : 80</w:t>
-      </w:r>
-      <w:r>
-        <w:rPr>
-          <w:sz w:val="24"/>
-          <w:szCs w:val="24"/>
-        </w:rPr>
-        <w:t xml:space="preserve">48780 </w:t>
-      </w:r>
-      <w:proofErr w:type="spellStart"/>
-      <w:r>
-        <w:rPr>
-          <w:sz w:val="24"/>
-          <w:szCs w:val="24"/>
-        </w:rPr>
-        <w:t>kB</w:t>
-      </w:r>
-      <w:proofErr w:type="spellEnd"/>
+        <w:t>- RAM : 8048780 kB</w:t>
+      </w:r>
       <w:r>
         <w:rPr>
           <w:sz w:val="24"/>
@@ -2177,10 +1644,11 @@
         <w:rPr>
           <w:noProof/>
         </w:rPr>
+        <w:lastRenderedPageBreak/>
         <w:drawing>
-          <wp:inline distT="0" distB="0" distL="0" distR="0" wp14:anchorId="6942A97F" wp14:editId="3D6D6ADE">
-            <wp:extent cx="4980517" cy="2946400"/>
-            <wp:effectExtent l="0" t="0" r="10795" b="6350"/>
+          <wp:inline distT="0" distB="0" distL="0" distR="0" wp14:anchorId="6942A97F" wp14:editId="7A8B1BFA">
+            <wp:extent cx="5231218" cy="3148418"/>
+            <wp:effectExtent l="0" t="0" r="7620" b="13970"/>
             <wp:docPr id="13" name="Graphique 13">
               <a:extLst xmlns:a="http://schemas.openxmlformats.org/drawingml/2006/main">
                 <a:ext uri="{FF2B5EF4-FFF2-40B4-BE49-F238E27FC236}">
@@ -2202,6 +1670,39 @@
       <w:pPr>
         <w:jc w:val="center"/>
         <w:rPr>
+          <w:noProof/>
+        </w:rPr>
+      </w:pPr>
+    </w:p>
+    <w:p>
+      <w:pPr>
+        <w:jc w:val="center"/>
+        <w:rPr>
+          <w:noProof/>
+        </w:rPr>
+      </w:pPr>
+    </w:p>
+    <w:p>
+      <w:pPr>
+        <w:rPr>
+          <w:noProof/>
+        </w:rPr>
+      </w:pPr>
+      <w:bookmarkStart w:id="0" w:name="_GoBack"/>
+      <w:bookmarkEnd w:id="0"/>
+    </w:p>
+    <w:p>
+      <w:pPr>
+        <w:jc w:val="center"/>
+        <w:rPr>
+          <w:noProof/>
+        </w:rPr>
+      </w:pPr>
+    </w:p>
+    <w:p>
+      <w:pPr>
+        <w:jc w:val="center"/>
+        <w:rPr>
           <w:sz w:val="24"/>
           <w:szCs w:val="24"/>
         </w:rPr>
@@ -2210,7 +1711,6 @@
         <w:rPr>
           <w:noProof/>
         </w:rPr>
-        <w:lastRenderedPageBreak/>
         <w:drawing>
           <wp:anchor distT="0" distB="0" distL="114300" distR="114300" simplePos="0" relativeHeight="251659264" behindDoc="1" locked="0" layoutInCell="1" allowOverlap="1" wp14:anchorId="4B413A57" wp14:editId="19B11088">
             <wp:simplePos x="0" y="0"/>
@@ -2263,28 +1763,11 @@
           <w:szCs w:val="24"/>
         </w:rPr>
       </w:pPr>
-    </w:p>
-    <w:p>
-      <w:pPr>
-        <w:jc w:val="center"/>
-        <w:rPr>
-          <w:sz w:val="24"/>
-          <w:szCs w:val="24"/>
-        </w:rPr>
-      </w:pPr>
-    </w:p>
-    <w:p>
-      <w:pPr>
-        <w:jc w:val="center"/>
-        <w:rPr>
-          <w:sz w:val="24"/>
-          <w:szCs w:val="24"/>
-        </w:rPr>
-      </w:pPr>
       <w:r>
         <w:rPr>
           <w:noProof/>
         </w:rPr>
+        <w:lastRenderedPageBreak/>
         <w:drawing>
           <wp:inline distT="0" distB="0" distL="0" distR="0" wp14:anchorId="2E1E3750" wp14:editId="4CA0AE29">
             <wp:extent cx="5200650" cy="3214370"/>
@@ -2310,49 +1793,13 @@
       <w:pPr>
         <w:jc w:val="center"/>
         <w:rPr>
-          <w:sz w:val="24"/>
-          <w:szCs w:val="24"/>
+          <w:noProof/>
         </w:rPr>
       </w:pPr>
-    </w:p>
-    <w:p>
-      <w:pPr>
-        <w:jc w:val="center"/>
-        <w:rPr>
-          <w:sz w:val="24"/>
-          <w:szCs w:val="24"/>
-        </w:rPr>
-      </w:pPr>
-    </w:p>
-    <w:p>
-      <w:pPr>
-        <w:jc w:val="center"/>
-        <w:rPr>
-          <w:sz w:val="24"/>
-          <w:szCs w:val="24"/>
-        </w:rPr>
-      </w:pPr>
-    </w:p>
-    <w:p>
-      <w:pPr>
-        <w:rPr>
-          <w:sz w:val="24"/>
-          <w:szCs w:val="24"/>
-        </w:rPr>
-      </w:pPr>
-    </w:p>
-    <w:p>
-      <w:pPr>
-        <w:jc w:val="center"/>
+      <w:r>
         <w:rPr>
           <w:noProof/>
         </w:rPr>
-      </w:pPr>
-      <w:r>
-        <w:rPr>
-          <w:noProof/>
-        </w:rPr>
-        <w:lastRenderedPageBreak/>
         <w:drawing>
           <wp:inline distT="0" distB="0" distL="0" distR="0" wp14:anchorId="39619B2C" wp14:editId="19652E45">
             <wp:extent cx="5219700" cy="3225800"/>
@@ -2945,7 +2392,6 @@
     <w:rPr>
       <w:color w:val="000080"/>
       <w:u w:val="single"/>
-      <w:lang/>
     </w:rPr>
   </w:style>
   <w:style w:type="paragraph" w:customStyle="1" w:styleId="Heading">

</xml_diff>

<commit_message>
Correction fautes + création PDF
</commit_message>
<xml_diff>
--- a/Explications.docx
+++ b/Explications.docx
@@ -20,6 +20,26 @@
         </w:rPr>
         <w:t>Projet Système</w:t>
       </w:r>
+      <w:r>
+        <w:rPr>
+          <w:b/>
+          <w:bCs/>
+          <w:sz w:val="44"/>
+          <w:szCs w:val="44"/>
+          <w:u w:val="single"/>
+        </w:rPr>
+        <w:t xml:space="preserve"> - </w:t>
+      </w:r>
+      <w:r>
+        <w:rPr>
+          <w:b/>
+          <w:bCs/>
+          <w:sz w:val="44"/>
+          <w:szCs w:val="44"/>
+          <w:u w:val="single"/>
+        </w:rPr>
+        <w:t>Fréquences dans des dictionnaires</w:t>
+      </w:r>
     </w:p>
     <w:p>
       <w:pPr>
@@ -46,7 +66,7 @@
           <w:sz w:val="28"/>
           <w:szCs w:val="28"/>
         </w:rPr>
-        <w:t>: Fréquences dans des dictionnaires</w:t>
+        <w:t xml:space="preserve">: </w:t>
       </w:r>
       <w:r>
         <w:br/>
@@ -69,13 +89,36 @@
           <w:szCs w:val="24"/>
           <w:u w:val="single"/>
         </w:rPr>
-        <w:t>Documentation utilisée</w:t>
+        <w:t>Documentation</w:t>
       </w:r>
       <w:r>
         <w:rPr>
           <w:sz w:val="24"/>
           <w:szCs w:val="24"/>
           <w:u w:val="single"/>
+        </w:rPr>
+        <w:t>s</w:t>
+      </w:r>
+      <w:r>
+        <w:rPr>
+          <w:sz w:val="24"/>
+          <w:szCs w:val="24"/>
+          <w:u w:val="single"/>
+        </w:rPr>
+        <w:t xml:space="preserve"> utilisée</w:t>
+      </w:r>
+      <w:r>
+        <w:rPr>
+          <w:sz w:val="24"/>
+          <w:szCs w:val="24"/>
+          <w:u w:val="single"/>
+        </w:rPr>
+        <w:t>s</w:t>
+      </w:r>
+      <w:r>
+        <w:rPr>
+          <w:sz w:val="24"/>
+          <w:szCs w:val="24"/>
         </w:rPr>
         <w:t> :</w:t>
       </w:r>
@@ -210,15 +253,7 @@
         <w:t>o</w:t>
       </w:r>
       <w:r>
-        <w:t xml:space="preserve">n utilise une </w:t>
-      </w:r>
-      <w:proofErr w:type="spellStart"/>
-      <w:r>
-        <w:t>map</w:t>
-      </w:r>
-      <w:proofErr w:type="spellEnd"/>
-      <w:r>
-        <w:t xml:space="preserve"> contenant un string pour la lettre et un float pour la fréquence d’apparition de celle-ci. On initialise d’abord la map avec toutes les lettres de l’alphabet et leurs fréquences à 0. On fait de même pour les digrammes et les trigrammes : on initialise avec toutes les possibilités à 0.</w:t>
+        <w:t>n utilise une map contenant un string pour la lettre et un float pour la fréquence d’apparition de celle-ci. On initialise d’abord la map avec toutes les lettres de l’alphabet et leurs fréquences à 0. On fait de même pour les digrammes et les trigrammes : on initialise avec toutes les possibilités à 0.</w:t>
       </w:r>
     </w:p>
     <w:p/>
@@ -371,7 +406,11 @@
         <w:rPr>
           <w:u w:val="single"/>
         </w:rPr>
-        <w:t>Analyse :</w:t>
+        <w:lastRenderedPageBreak/>
+        <w:t>Analyse</w:t>
+      </w:r>
+      <w:r>
+        <w:t xml:space="preserve"> :</w:t>
       </w:r>
       <w:r>
         <w:rPr>
@@ -414,11 +453,7 @@
         <w:t>s</w:t>
       </w:r>
       <w:r>
-        <w:t xml:space="preserve"> à l’aide de la </w:t>
-      </w:r>
-      <w:r>
-        <w:lastRenderedPageBreak/>
-        <w:t>fonction incGraphene(). Cette fonction de la classe Analyse va incrémenter la partie itération de la map correspondant au graphène lu. Et on incrémente le nombre de graphènes total trouvés. Donc on a d’abord l’</w:t>
+        <w:t xml:space="preserve"> à l’aide de la fonction incGraphene(). Cette fonction de la classe Analyse va incrémenter la partie itération de la map correspondant au graphène lu. Et on incrémente le nombre de graphènes total trouvés. Donc on a d’abord l’</w:t>
       </w:r>
       <w:r>
         <w:t>analyse</w:t>
@@ -933,7 +968,13 @@
         <w:rPr>
           <w:u w:val="single"/>
         </w:rPr>
-        <w:t>fonction de recherche</w:t>
+        <w:t>F</w:t>
+      </w:r>
+      <w:r>
+        <w:rPr>
+          <w:u w:val="single"/>
+        </w:rPr>
+        <w:t>onction de recherche</w:t>
       </w:r>
       <w:r>
         <w:t> :</w:t>
@@ -994,15 +1035,7 @@
         <w:t>o</w:t>
       </w:r>
       <w:r>
-        <w:t xml:space="preserve">n utilise une </w:t>
-      </w:r>
-      <w:proofErr w:type="spellStart"/>
-      <w:r>
-        <w:t>map</w:t>
-      </w:r>
-      <w:proofErr w:type="spellEnd"/>
-      <w:r>
-        <w:t xml:space="preserve"> contenant un string pour la lettre et un float pour la fréquence d’apparition de celle-ci. On initialise d’abord la map avec toutes les lettres de l’alphabet et leurs fréquences à 0. On fait de même pour les digrammes et les trigrammes : on initialise avec toutes les possibilités à 0. Pour le fichier on l’ouvre et on récupère le buffer.</w:t>
+        <w:t>n utilise une map contenant un string pour la lettre et un float pour la fréquence d’apparition de celle-ci. On initialise d’abord la map avec toutes les lettres de l’alphabet et leurs fréquences à 0. On fait de même pour les digrammes et les trigrammes : on initialise avec toutes les possibilités à 0. Pour le fichier on l’ouvre et on récupère le buffer.</w:t>
       </w:r>
     </w:p>
     <w:p>
@@ -1012,11 +1045,9 @@
         </w:rPr>
         <w:t>Analyse</w:t>
       </w:r>
-      <w:bookmarkStart w:id="0" w:name="_GoBack"/>
       <w:r>
         <w:t xml:space="preserve"> :</w:t>
       </w:r>
-      <w:bookmarkEnd w:id="0"/>
       <w:r>
         <w:rPr>
           <w:u w:val="single"/>
@@ -1310,15 +1341,7 @@
         <w:t>o</w:t>
       </w:r>
       <w:r>
-        <w:t xml:space="preserve">n utilise une </w:t>
-      </w:r>
-      <w:proofErr w:type="spellStart"/>
-      <w:r>
-        <w:t>map</w:t>
-      </w:r>
-      <w:proofErr w:type="spellEnd"/>
-      <w:r>
-        <w:t xml:space="preserve"> contenant un string pour la lettre et un float pour la fréquence d’apparition de celle-ci. On initialise d’abord la map avec toutes les lettres de l’alphabet et leurs fréquences à 0. On fait de même pour les digrammes et les trigrammes : on initialise avec toutes les possibilités à 0. Pour le fichier on l’ouvre et on récupère le buffer. Ce buffer on va ensuite le divisé par le nombre de thread</w:t>
+        <w:t>n utilise une map contenant un string pour la lettre et un float pour la fréquence d’apparition de celle-ci. On initialise d’abord la map avec toutes les lettres de l’alphabet et leurs fréquences à 0. On fait de même pour les digrammes et les trigrammes : on initialise avec toutes les possibilités à 0. Pour le fichier on l’ouvre et on récupère le buffer. Ce buffer on va ensuite le divisé par le nombre de thread</w:t>
       </w:r>
       <w:r>
         <w:t>s</w:t>
@@ -1583,7 +1606,25 @@
           <w:szCs w:val="24"/>
           <w:u w:val="single"/>
         </w:rPr>
-        <w:t>Machine de test</w:t>
+        <w:t>Machine</w:t>
+      </w:r>
+      <w:r>
+        <w:rPr>
+          <w:sz w:val="24"/>
+          <w:szCs w:val="24"/>
+          <w:u w:val="single"/>
+        </w:rPr>
+        <w:t>s</w:t>
+      </w:r>
+      <w:bookmarkStart w:id="0" w:name="_GoBack"/>
+      <w:bookmarkEnd w:id="0"/>
+      <w:r>
+        <w:rPr>
+          <w:sz w:val="24"/>
+          <w:szCs w:val="24"/>
+          <w:u w:val="single"/>
+        </w:rPr>
+        <w:t xml:space="preserve"> de test</w:t>
       </w:r>
       <w:r>
         <w:rPr>
@@ -7807,7 +7848,7 @@
 </file>
 
 <file path=customXml/itemProps1.xml><?xml version="1.0" encoding="utf-8"?>
-<ds:datastoreItem xmlns:ds="http://schemas.openxmlformats.org/officeDocument/2006/customXml" ds:itemID="{9664727D-6617-4583-BCDD-24880579A9C1}">
+<ds:datastoreItem xmlns:ds="http://schemas.openxmlformats.org/officeDocument/2006/customXml" ds:itemID="{D792EFFF-3D16-4F6F-A9A9-13CAAC65E986}">
   <ds:schemaRefs>
     <ds:schemaRef ds:uri="http://schemas.openxmlformats.org/officeDocument/2006/bibliography"/>
   </ds:schemaRefs>

</xml_diff>